<commit_message>
pequeños ajustes a mi conclusion
</commit_message>
<xml_diff>
--- a/PRACTICAS/Práctica 4_unidad2/Práctica4 1.0.docx
+++ b/PRACTICAS/Práctica 4_unidad2/Práctica4 1.0.docx
@@ -7889,13 +7889,27 @@
         <w:rPr>
           <w:rFonts w:ascii="Times New Roman" w:hAnsi="Times New Roman" w:cs="Times New Roman"/>
         </w:rPr>
-        <w:t xml:space="preserve">n además de </w:t>
-      </w:r>
-      <w:r>
-        <w:rPr>
-          <w:rFonts w:ascii="Times New Roman" w:hAnsi="Times New Roman" w:cs="Times New Roman"/>
-        </w:rPr>
-        <w:t xml:space="preserve"> un mecanismo que permite a los procesos comunicarse y sincronizarse entre sí, normalmente a través de un sistema de bajo nivel de paso de mensajes que ofrece la red subyacente.</w:t>
+        <w:t xml:space="preserve">n además </w:t>
+      </w:r>
+      <w:proofErr w:type="gramStart"/>
+      <w:r>
+        <w:rPr>
+          <w:rFonts w:ascii="Times New Roman" w:hAnsi="Times New Roman" w:cs="Times New Roman"/>
+        </w:rPr>
+        <w:t xml:space="preserve">de </w:t>
+      </w:r>
+      <w:r>
+        <w:rPr>
+          <w:rFonts w:ascii="Times New Roman" w:hAnsi="Times New Roman" w:cs="Times New Roman"/>
+        </w:rPr>
+        <w:t xml:space="preserve"> un</w:t>
+      </w:r>
+      <w:proofErr w:type="gramEnd"/>
+      <w:r>
+        <w:rPr>
+          <w:rFonts w:ascii="Times New Roman" w:hAnsi="Times New Roman" w:cs="Times New Roman"/>
+        </w:rPr>
+        <w:t xml:space="preserve"> mecanismo que permite a los procesos comunicarse y sincronizarse entre sí, normalmente a través de un sistema de bajo nivel de paso de mensajes que ofrece la red subyacente.</w:t>
       </w:r>
       <w:r>
         <w:rPr>
@@ -7959,7 +7973,23 @@
           <w:rFonts w:ascii="Times New Roman" w:hAnsi="Times New Roman" w:cs="Times New Roman"/>
           <w:color w:val="000000"/>
         </w:rPr>
-        <w:t>Algunos mecanismos son simples, como el envío de una señal de un proceso a otro, que el proceso receptor capturará y trabajará de un modo determinado, dependiendo del código de señal. Esto puede programarse e implementarse en un programa C de múltiples procesos, y permitirle a estos procesos enviarse señales que bifurquen sus ejecuciones.</w:t>
+        <w:t xml:space="preserve">Algunos mecanismos son simples, como el envío de una señal de un proceso a otro, que el proceso receptor capturará y trabajará de un modo determinado, dependiendo del código de señal. Esto puede programarse e implementarse en un programa C de múltiples procesos, y </w:t>
+      </w:r>
+      <w:proofErr w:type="gramStart"/>
+      <w:r>
+        <w:rPr>
+          <w:rFonts w:ascii="Times New Roman" w:hAnsi="Times New Roman" w:cs="Times New Roman"/>
+          <w:color w:val="000000"/>
+        </w:rPr>
+        <w:t>permitirle</w:t>
+      </w:r>
+      <w:proofErr w:type="gramEnd"/>
+      <w:r>
+        <w:rPr>
+          <w:rFonts w:ascii="Times New Roman" w:hAnsi="Times New Roman" w:cs="Times New Roman"/>
+          <w:color w:val="000000"/>
+        </w:rPr>
+        <w:t xml:space="preserve"> a estos procesos enviarse señales que bifurquen sus ejecuciones.</w:t>
       </w:r>
     </w:p>
     <w:p>
@@ -8315,7 +8345,23 @@
           <w:rFonts w:ascii="Times New Roman" w:hAnsi="Times New Roman" w:cs="Times New Roman"/>
           <w:color w:val="000000"/>
         </w:rPr>
-        <w:t xml:space="preserve"> A continuación presentamos un ejemplo.</w:t>
+        <w:t xml:space="preserve"> A </w:t>
+      </w:r>
+      <w:proofErr w:type="gramStart"/>
+      <w:r>
+        <w:rPr>
+          <w:rFonts w:ascii="Times New Roman" w:hAnsi="Times New Roman" w:cs="Times New Roman"/>
+          <w:color w:val="000000"/>
+        </w:rPr>
+        <w:t>continuación</w:t>
+      </w:r>
+      <w:proofErr w:type="gramEnd"/>
+      <w:r>
+        <w:rPr>
+          <w:rFonts w:ascii="Times New Roman" w:hAnsi="Times New Roman" w:cs="Times New Roman"/>
+          <w:color w:val="000000"/>
+        </w:rPr>
+        <w:t xml:space="preserve"> presentamos un ejemplo.</w:t>
       </w:r>
     </w:p>
     <w:p>
@@ -8560,14 +8606,30 @@
           <w:rFonts w:ascii="Times New Roman" w:hAnsi="Times New Roman" w:cs="Times New Roman"/>
           <w:color w:val="000000"/>
         </w:rPr>
-        <w:t xml:space="preserve">t. El socket automáticamente </w:t>
-      </w:r>
+        <w:t xml:space="preserve">t. El socket </w:t>
+      </w:r>
+      <w:proofErr w:type="gramStart"/>
       <w:r>
         <w:rPr>
           <w:rFonts w:ascii="Times New Roman" w:hAnsi="Times New Roman" w:cs="Times New Roman"/>
           <w:color w:val="000000"/>
         </w:rPr>
-        <w:t xml:space="preserve"> trae a la cabeza conexiones de red. Sin embargo, esto no siempre es así. Existen en sistemas </w:t>
+        <w:t xml:space="preserve">automáticamente </w:t>
+      </w:r>
+      <w:r>
+        <w:rPr>
+          <w:rFonts w:ascii="Times New Roman" w:hAnsi="Times New Roman" w:cs="Times New Roman"/>
+          <w:color w:val="000000"/>
+        </w:rPr>
+        <w:t xml:space="preserve"> trae</w:t>
+      </w:r>
+      <w:proofErr w:type="gramEnd"/>
+      <w:r>
+        <w:rPr>
+          <w:rFonts w:ascii="Times New Roman" w:hAnsi="Times New Roman" w:cs="Times New Roman"/>
+          <w:color w:val="000000"/>
+        </w:rPr>
+        <w:t xml:space="preserve"> a la cabeza conexiones de red. Sin embargo, esto no siempre es así. Existen en sistemas </w:t>
       </w:r>
       <w:proofErr w:type="spellStart"/>
       <w:r>
@@ -8678,7 +8740,33 @@
           <w:szCs w:val="24"/>
           <w:lang w:val="en-US"/>
         </w:rPr>
-        <w:t xml:space="preserve"> ~]$ ls -l /var/run/cups/</w:t>
+        <w:t xml:space="preserve"> </w:t>
+      </w:r>
+      <w:proofErr w:type="gramStart"/>
+      <w:r>
+        <w:rPr>
+          <w:rFonts w:ascii="Consolas" w:hAnsi="Consolas"/>
+          <w:b/>
+          <w:bCs/>
+          <w:color w:val="2F5496" w:themeColor="accent1" w:themeShade="BF"/>
+          <w:sz w:val="24"/>
+          <w:szCs w:val="24"/>
+          <w:lang w:val="en-US"/>
+        </w:rPr>
+        <w:t>~]$</w:t>
+      </w:r>
+      <w:proofErr w:type="gramEnd"/>
+      <w:r>
+        <w:rPr>
+          <w:rFonts w:ascii="Consolas" w:hAnsi="Consolas"/>
+          <w:b/>
+          <w:bCs/>
+          <w:color w:val="2F5496" w:themeColor="accent1" w:themeShade="BF"/>
+          <w:sz w:val="24"/>
+          <w:szCs w:val="24"/>
+          <w:lang w:val="en-US"/>
+        </w:rPr>
+        <w:t xml:space="preserve"> ls -l /var/run/cups/</w:t>
       </w:r>
       <w:proofErr w:type="spellStart"/>
       <w:r>
@@ -8915,14 +9003,30 @@
       <w:r>
         <w:t xml:space="preserve">Ilustración </w:t>
       </w:r>
-      <w:fldSimple w:instr=" SEQ Ilustración \* ARABIC ">
-        <w:r>
-          <w:rPr>
-            <w:noProof/>
-          </w:rPr>
-          <w:t>1</w:t>
-        </w:r>
-      </w:fldSimple>
+      <w:r>
+        <w:fldChar w:fldCharType="begin"/>
+      </w:r>
+      <w:r>
+        <w:instrText xml:space="preserve"> SEQ Ilustración \*</w:instrText>
+      </w:r>
+      <w:r>
+        <w:instrText xml:space="preserve"> ARABIC </w:instrText>
+      </w:r>
+      <w:r>
+        <w:fldChar w:fldCharType="separate"/>
+      </w:r>
+      <w:r>
+        <w:rPr>
+          <w:noProof/>
+        </w:rPr>
+        <w:t>1</w:t>
+      </w:r>
+      <w:r>
+        <w:rPr>
+          <w:noProof/>
+        </w:rPr>
+        <w:fldChar w:fldCharType="end"/>
+      </w:r>
       <w:r>
         <w:t xml:space="preserve"> ejemplo con sockets.</w:t>
       </w:r>
@@ -9064,7 +9168,21 @@
         <w:rPr>
           <w:rFonts w:ascii="Times New Roman" w:hAnsi="Times New Roman" w:cs="Times New Roman"/>
         </w:rPr>
-        <w:t xml:space="preserve"> decrementa el valor del semáforo siempre que éste tenga un valor mayor que 0; por lo tanto esta operación se utiliza para adquirir el semáforo o para bloquearlo en el caso de que valga 0. La operación </w:t>
+        <w:t xml:space="preserve"> decrementa el valor del semáforo siempre que éste tenga un valor mayor que 0; por lo </w:t>
+      </w:r>
+      <w:proofErr w:type="gramStart"/>
+      <w:r>
+        <w:rPr>
+          <w:rFonts w:ascii="Times New Roman" w:hAnsi="Times New Roman" w:cs="Times New Roman"/>
+        </w:rPr>
+        <w:t>tanto</w:t>
+      </w:r>
+      <w:proofErr w:type="gramEnd"/>
+      <w:r>
+        <w:rPr>
+          <w:rFonts w:ascii="Times New Roman" w:hAnsi="Times New Roman" w:cs="Times New Roman"/>
+        </w:rPr>
+        <w:t xml:space="preserve"> esta operación se utiliza para adquirir el semáforo o para bloquearlo en el caso de que valga 0. La operación </w:t>
       </w:r>
       <w:proofErr w:type="spellStart"/>
       <w:r>
@@ -9260,7 +9378,21 @@
         <w:rPr>
           <w:rFonts w:ascii="Times New Roman" w:hAnsi="Times New Roman" w:cs="Times New Roman"/>
         </w:rPr>
-        <w:t xml:space="preserve"> que actualizan de forma atómica todos los semáforos asociados bajo un mismo identificador. Esta complejidad en la utilización de los semáforos, se justifica mediante la imposibilidad de resolver una cierta categoría de problemas con los semáforos manipulados individualmente, por medio únicamente de las operaciones </w:t>
+        <w:t xml:space="preserve"> que actualizan de forma atómica todos los semáforos asociados bajo un mismo identificador. Esta complejidad en la utilización de los </w:t>
+      </w:r>
+      <w:proofErr w:type="gramStart"/>
+      <w:r>
+        <w:rPr>
+          <w:rFonts w:ascii="Times New Roman" w:hAnsi="Times New Roman" w:cs="Times New Roman"/>
+        </w:rPr>
+        <w:t>semáforos,</w:t>
+      </w:r>
+      <w:proofErr w:type="gramEnd"/>
+      <w:r>
+        <w:rPr>
+          <w:rFonts w:ascii="Times New Roman" w:hAnsi="Times New Roman" w:cs="Times New Roman"/>
+        </w:rPr>
+        <w:t xml:space="preserve"> se justifica mediante la imposibilidad de resolver una cierta categoría de problemas con los semáforos manipulados individualmente, por medio únicamente de las operaciones </w:t>
       </w:r>
       <w:proofErr w:type="spellStart"/>
       <w:r>
@@ -9366,8 +9498,16 @@
         <w:rPr>
           <w:rFonts w:ascii="Times New Roman" w:hAnsi="Times New Roman" w:cs="Times New Roman"/>
         </w:rPr>
-        <w:t>. Hay cuatro llamadas al sistema asociadas con colas de mensajes :</w:t>
-      </w:r>
+        <w:t xml:space="preserve">. Hay cuatro llamadas al sistema asociadas con colas de </w:t>
+      </w:r>
+      <w:proofErr w:type="gramStart"/>
+      <w:r>
+        <w:rPr>
+          <w:rFonts w:ascii="Times New Roman" w:hAnsi="Times New Roman" w:cs="Times New Roman"/>
+        </w:rPr>
+        <w:t>mensajes :</w:t>
+      </w:r>
+      <w:proofErr w:type="gramEnd"/>
     </w:p>
     <w:p>
       <w:pPr>
@@ -9396,6 +9536,7 @@
         </w:rPr>
       </w:pPr>
       <w:proofErr w:type="spellStart"/>
+      <w:proofErr w:type="gramStart"/>
       <w:r>
         <w:rPr>
           <w:rFonts w:ascii="Times New Roman" w:hAnsi="Times New Roman" w:cs="Times New Roman"/>
@@ -9407,7 +9548,14 @@
         <w:rPr>
           <w:rFonts w:ascii="Times New Roman" w:hAnsi="Times New Roman" w:cs="Times New Roman"/>
         </w:rPr>
-        <w:t>() sirve para crear una cola de mensajes y/</w:t>
+        <w:t>(</w:t>
+      </w:r>
+      <w:proofErr w:type="gramEnd"/>
+      <w:r>
+        <w:rPr>
+          <w:rFonts w:ascii="Times New Roman" w:hAnsi="Times New Roman" w:cs="Times New Roman"/>
+        </w:rPr>
+        <w:t>) sirve para crear una cola de mensajes y/</w:t>
       </w:r>
       <w:proofErr w:type="spellStart"/>
       <w:r>
@@ -9424,6 +9572,7 @@
         <w:t xml:space="preserve"> obtener un identificador (id) de cola de mensajes a partir de una clave. La clave es un número único que sirve para identificar la cola de mensajes. Cada proceso que desee comunicarse con la cola de mensajes debe conocer su clave. El id es un número asignado por el sistema y obtenido mediante la llamada </w:t>
       </w:r>
       <w:proofErr w:type="spellStart"/>
+      <w:proofErr w:type="gramStart"/>
       <w:r>
         <w:rPr>
           <w:rFonts w:ascii="Times New Roman" w:hAnsi="Times New Roman" w:cs="Times New Roman"/>
@@ -9435,7 +9584,14 @@
         <w:rPr>
           <w:rFonts w:ascii="Times New Roman" w:hAnsi="Times New Roman" w:cs="Times New Roman"/>
         </w:rPr>
-        <w:t>() y la clave. El id es un parámetro para los otros comandos que actúan sobre la cola de mensajes.</w:t>
+        <w:t>(</w:t>
+      </w:r>
+      <w:proofErr w:type="gramEnd"/>
+      <w:r>
+        <w:rPr>
+          <w:rFonts w:ascii="Times New Roman" w:hAnsi="Times New Roman" w:cs="Times New Roman"/>
+        </w:rPr>
+        <w:t>) y la clave. El id es un parámetro para los otros comandos que actúan sobre la cola de mensajes.</w:t>
       </w:r>
     </w:p>
     <w:p>
@@ -9454,6 +9610,7 @@
         </w:rPr>
       </w:pPr>
       <w:proofErr w:type="spellStart"/>
+      <w:proofErr w:type="gramStart"/>
       <w:r>
         <w:rPr>
           <w:rFonts w:ascii="Times New Roman" w:hAnsi="Times New Roman" w:cs="Times New Roman"/>
@@ -9465,7 +9622,14 @@
         <w:rPr>
           <w:rFonts w:ascii="Times New Roman" w:hAnsi="Times New Roman" w:cs="Times New Roman"/>
         </w:rPr>
-        <w:t>() sirve para realizar operaciones de control sobre la cola, incluyendo su eliminación.</w:t>
+        <w:t>(</w:t>
+      </w:r>
+      <w:proofErr w:type="gramEnd"/>
+      <w:r>
+        <w:rPr>
+          <w:rFonts w:ascii="Times New Roman" w:hAnsi="Times New Roman" w:cs="Times New Roman"/>
+        </w:rPr>
+        <w:t>) sirve para realizar operaciones de control sobre la cola, incluyendo su eliminación.</w:t>
       </w:r>
     </w:p>
     <w:p>
@@ -9484,6 +9648,7 @@
         </w:rPr>
       </w:pPr>
       <w:proofErr w:type="spellStart"/>
+      <w:proofErr w:type="gramStart"/>
       <w:r>
         <w:rPr>
           <w:rFonts w:ascii="Times New Roman" w:hAnsi="Times New Roman" w:cs="Times New Roman"/>
@@ -9495,7 +9660,14 @@
         <w:rPr>
           <w:rFonts w:ascii="Times New Roman" w:hAnsi="Times New Roman" w:cs="Times New Roman"/>
         </w:rPr>
-        <w:t>() sirve para colocar un mensaje en la cola.</w:t>
+        <w:t>(</w:t>
+      </w:r>
+      <w:proofErr w:type="gramEnd"/>
+      <w:r>
+        <w:rPr>
+          <w:rFonts w:ascii="Times New Roman" w:hAnsi="Times New Roman" w:cs="Times New Roman"/>
+        </w:rPr>
+        <w:t>) sirve para colocar un mensaje en la cola.</w:t>
       </w:r>
     </w:p>
     <w:p>
@@ -9514,6 +9686,7 @@
         </w:rPr>
       </w:pPr>
       <w:proofErr w:type="spellStart"/>
+      <w:proofErr w:type="gramStart"/>
       <w:r>
         <w:rPr>
           <w:rFonts w:ascii="Times New Roman" w:hAnsi="Times New Roman" w:cs="Times New Roman"/>
@@ -9525,7 +9698,14 @@
         <w:rPr>
           <w:rFonts w:ascii="Times New Roman" w:hAnsi="Times New Roman" w:cs="Times New Roman"/>
         </w:rPr>
-        <w:t>() sirve para extraer un mensaje de la cola.</w:t>
+        <w:t>(</w:t>
+      </w:r>
+      <w:proofErr w:type="gramEnd"/>
+      <w:r>
+        <w:rPr>
+          <w:rFonts w:ascii="Times New Roman" w:hAnsi="Times New Roman" w:cs="Times New Roman"/>
+        </w:rPr>
+        <w:t>) sirve para extraer un mensaje de la cola.</w:t>
       </w:r>
     </w:p>
     <w:p>
@@ -9553,7 +9733,21 @@
         <w:rPr>
           <w:rFonts w:ascii="Times New Roman" w:hAnsi="Times New Roman" w:cs="Times New Roman"/>
         </w:rPr>
-        <w:t>Las colas de mensajes son relativamente fáciles de usar. El sistema operativo gestiona los detalles internos de la comunicación. Cuando se envía un mensaje a la cola, se alerta a cualquier proceso que esté esperando obtener un mensaje de la misma. El bloqueo de las colas de mensajes es innecesario dado que el sistema operativo verifica la integridad de la cola y no permitirá que dos procesos accedan a la cola de una forma destructiva.</w:t>
+        <w:t xml:space="preserve">Las colas de mensajes son relativamente fáciles de usar. El sistema operativo gestiona los detalles internos de la comunicación. Cuando se envía un mensaje a la cola, se alerta a cualquier proceso que esté esperando obtener un mensaje de </w:t>
+      </w:r>
+      <w:proofErr w:type="gramStart"/>
+      <w:r>
+        <w:rPr>
+          <w:rFonts w:ascii="Times New Roman" w:hAnsi="Times New Roman" w:cs="Times New Roman"/>
+        </w:rPr>
+        <w:t>la misma</w:t>
+      </w:r>
+      <w:proofErr w:type="gramEnd"/>
+      <w:r>
+        <w:rPr>
+          <w:rFonts w:ascii="Times New Roman" w:hAnsi="Times New Roman" w:cs="Times New Roman"/>
+        </w:rPr>
+        <w:t>. El bloqueo de las colas de mensajes es innecesario dado que el sistema operativo verifica la integridad de la cola y no permitirá que dos procesos accedan a la cola de una forma destructiva.</w:t>
       </w:r>
     </w:p>
     <w:p>
@@ -9695,6 +9889,7 @@
         <w:t xml:space="preserve">La llamada </w:t>
       </w:r>
       <w:proofErr w:type="spellStart"/>
+      <w:proofErr w:type="gramStart"/>
       <w:r>
         <w:rPr>
           <w:rFonts w:ascii="Times New Roman" w:hAnsi="Times New Roman" w:cs="Times New Roman"/>
@@ -9706,9 +9901,17 @@
         <w:rPr>
           <w:rFonts w:ascii="Times New Roman" w:hAnsi="Times New Roman" w:cs="Times New Roman"/>
         </w:rPr>
-        <w:t xml:space="preserve">() se usa para obtener un id para una clave asociada. Este id es similar al id de cola de mensajes y se usa como parámetro en otras llamadas al sistema relacionadas con memoria compartida. La llamada </w:t>
+        <w:t>(</w:t>
+      </w:r>
+      <w:proofErr w:type="gramEnd"/>
+      <w:r>
+        <w:rPr>
+          <w:rFonts w:ascii="Times New Roman" w:hAnsi="Times New Roman" w:cs="Times New Roman"/>
+        </w:rPr>
+        <w:t xml:space="preserve">) se usa para obtener un id para una clave asociada. Este id es similar al id de cola de mensajes y se usa como parámetro en otras llamadas al sistema relacionadas con memoria compartida. La llamada </w:t>
       </w:r>
       <w:proofErr w:type="spellStart"/>
+      <w:proofErr w:type="gramStart"/>
       <w:r>
         <w:rPr>
           <w:rFonts w:ascii="Times New Roman" w:hAnsi="Times New Roman" w:cs="Times New Roman"/>
@@ -9720,7 +9923,14 @@
         <w:rPr>
           <w:rFonts w:ascii="Times New Roman" w:hAnsi="Times New Roman" w:cs="Times New Roman"/>
         </w:rPr>
-        <w:t>() también se usa para crear segmentos de memoria compartida.</w:t>
+        <w:t>(</w:t>
+      </w:r>
+      <w:proofErr w:type="gramEnd"/>
+      <w:r>
+        <w:rPr>
+          <w:rFonts w:ascii="Times New Roman" w:hAnsi="Times New Roman" w:cs="Times New Roman"/>
+        </w:rPr>
+        <w:t>) también se usa para crear segmentos de memoria compartida.</w:t>
       </w:r>
     </w:p>
     <w:p>
@@ -9739,6 +9949,7 @@
         </w:rPr>
       </w:pPr>
       <w:proofErr w:type="spellStart"/>
+      <w:proofErr w:type="gramStart"/>
       <w:r>
         <w:rPr>
           <w:rFonts w:ascii="Times New Roman" w:hAnsi="Times New Roman" w:cs="Times New Roman"/>
@@ -9750,7 +9961,14 @@
         <w:rPr>
           <w:rFonts w:ascii="Times New Roman" w:hAnsi="Times New Roman" w:cs="Times New Roman"/>
         </w:rPr>
-        <w:t>() se usa para realizar operaciones de control sobre la memoria compartida, entre ellas, la de eliminar segmentos de memoria compartida del sistema.</w:t>
+        <w:t>(</w:t>
+      </w:r>
+      <w:proofErr w:type="gramEnd"/>
+      <w:r>
+        <w:rPr>
+          <w:rFonts w:ascii="Times New Roman" w:hAnsi="Times New Roman" w:cs="Times New Roman"/>
+        </w:rPr>
+        <w:t>) se usa para realizar operaciones de control sobre la memoria compartida, entre ellas, la de eliminar segmentos de memoria compartida del sistema.</w:t>
       </w:r>
     </w:p>
     <w:p>
@@ -9769,6 +9987,7 @@
         </w:rPr>
       </w:pPr>
       <w:proofErr w:type="spellStart"/>
+      <w:proofErr w:type="gramStart"/>
       <w:r>
         <w:rPr>
           <w:rFonts w:ascii="Times New Roman" w:hAnsi="Times New Roman" w:cs="Times New Roman"/>
@@ -9780,7 +9999,14 @@
         <w:rPr>
           <w:rFonts w:ascii="Times New Roman" w:hAnsi="Times New Roman" w:cs="Times New Roman"/>
         </w:rPr>
-        <w:t>() devuelve un puntero que referencia al segmento de memoria compartida. Este puntero se emplea para acceder al segmento de memoria compartida para realizar tanto operaciones de lectura como escritural.</w:t>
+        <w:t>(</w:t>
+      </w:r>
+      <w:proofErr w:type="gramEnd"/>
+      <w:r>
+        <w:rPr>
+          <w:rFonts w:ascii="Times New Roman" w:hAnsi="Times New Roman" w:cs="Times New Roman"/>
+        </w:rPr>
+        <w:t>) devuelve un puntero que referencia al segmento de memoria compartida. Este puntero se emplea para acceder al segmento de memoria compartida para realizar tanto operaciones de lectura como escritural.</w:t>
       </w:r>
     </w:p>
     <w:p>
@@ -9799,6 +10025,7 @@
         </w:rPr>
       </w:pPr>
       <w:proofErr w:type="spellStart"/>
+      <w:proofErr w:type="gramStart"/>
       <w:r>
         <w:rPr>
           <w:rFonts w:ascii="Times New Roman" w:hAnsi="Times New Roman" w:cs="Times New Roman"/>
@@ -9810,7 +10037,14 @@
         <w:rPr>
           <w:rFonts w:ascii="Times New Roman" w:hAnsi="Times New Roman" w:cs="Times New Roman"/>
         </w:rPr>
-        <w:t>() se emplea para desconectar del segmento de memoria compartida.</w:t>
+        <w:t>(</w:t>
+      </w:r>
+      <w:proofErr w:type="gramEnd"/>
+      <w:r>
+        <w:rPr>
+          <w:rFonts w:ascii="Times New Roman" w:hAnsi="Times New Roman" w:cs="Times New Roman"/>
+        </w:rPr>
+        <w:t>) se emplea para desconectar del segmento de memoria compartida.</w:t>
       </w:r>
     </w:p>
     <w:p>
@@ -10538,7 +10772,21 @@
         <w:rPr>
           <w:rFonts w:ascii="Times New Roman" w:hAnsi="Times New Roman" w:cs="Times New Roman"/>
         </w:rPr>
-        <w:t>terminar. El número de segundos que el proceso padre espera, se debe</w:t>
+        <w:t xml:space="preserve">terminar. El número de segundos que el proceso padre </w:t>
+      </w:r>
+      <w:proofErr w:type="gramStart"/>
+      <w:r>
+        <w:rPr>
+          <w:rFonts w:ascii="Times New Roman" w:hAnsi="Times New Roman" w:cs="Times New Roman"/>
+        </w:rPr>
+        <w:t>espera,</w:t>
+      </w:r>
+      <w:proofErr w:type="gramEnd"/>
+      <w:r>
+        <w:rPr>
+          <w:rFonts w:ascii="Times New Roman" w:hAnsi="Times New Roman" w:cs="Times New Roman"/>
+        </w:rPr>
+        <w:t xml:space="preserve"> se debe</w:t>
       </w:r>
       <w:r>
         <w:rPr>
@@ -10674,14 +10922,27 @@
       <w:r>
         <w:t xml:space="preserve">Ilustración </w:t>
       </w:r>
-      <w:fldSimple w:instr=" SEQ Ilustración \* ARABIC ">
-        <w:r>
-          <w:rPr>
-            <w:noProof/>
-          </w:rPr>
-          <w:t>2</w:t>
-        </w:r>
-      </w:fldSimple>
+      <w:r>
+        <w:fldChar w:fldCharType="begin"/>
+      </w:r>
+      <w:r>
+        <w:instrText xml:space="preserve"> SEQ Ilustración \* ARABIC </w:instrText>
+      </w:r>
+      <w:r>
+        <w:fldChar w:fldCharType="separate"/>
+      </w:r>
+      <w:r>
+        <w:rPr>
+          <w:noProof/>
+        </w:rPr>
+        <w:t>2</w:t>
+      </w:r>
+      <w:r>
+        <w:rPr>
+          <w:noProof/>
+        </w:rPr>
+        <w:fldChar w:fldCharType="end"/>
+      </w:r>
       <w:r>
         <w:t xml:space="preserve"> primera parte del código y definiciones.</w:t>
       </w:r>
@@ -10759,14 +11020,27 @@
       <w:r>
         <w:t xml:space="preserve">Ilustración </w:t>
       </w:r>
-      <w:fldSimple w:instr=" SEQ Ilustración \* ARABIC ">
-        <w:r>
-          <w:rPr>
-            <w:noProof/>
-          </w:rPr>
-          <w:t>3</w:t>
-        </w:r>
-      </w:fldSimple>
+      <w:r>
+        <w:fldChar w:fldCharType="begin"/>
+      </w:r>
+      <w:r>
+        <w:instrText xml:space="preserve"> SEQ Ilustración \* ARABIC </w:instrText>
+      </w:r>
+      <w:r>
+        <w:fldChar w:fldCharType="separate"/>
+      </w:r>
+      <w:r>
+        <w:rPr>
+          <w:noProof/>
+        </w:rPr>
+        <w:t>3</w:t>
+      </w:r>
+      <w:r>
+        <w:rPr>
+          <w:noProof/>
+        </w:rPr>
+        <w:fldChar w:fldCharType="end"/>
+      </w:r>
       <w:r>
         <w:t xml:space="preserve"> explicación de </w:t>
       </w:r>
@@ -10855,14 +11129,27 @@
       <w:r>
         <w:t xml:space="preserve">Ilustración </w:t>
       </w:r>
-      <w:fldSimple w:instr=" SEQ Ilustración \* ARABIC ">
-        <w:r>
-          <w:rPr>
-            <w:noProof/>
-          </w:rPr>
-          <w:t>4</w:t>
-        </w:r>
-      </w:fldSimple>
+      <w:r>
+        <w:fldChar w:fldCharType="begin"/>
+      </w:r>
+      <w:r>
+        <w:instrText xml:space="preserve"> SEQ Ilustración \* ARABIC </w:instrText>
+      </w:r>
+      <w:r>
+        <w:fldChar w:fldCharType="separate"/>
+      </w:r>
+      <w:r>
+        <w:rPr>
+          <w:noProof/>
+        </w:rPr>
+        <w:t>4</w:t>
+      </w:r>
+      <w:r>
+        <w:rPr>
+          <w:noProof/>
+        </w:rPr>
+        <w:fldChar w:fldCharType="end"/>
+      </w:r>
       <w:r>
         <w:t xml:space="preserve"> explicación de main</w:t>
       </w:r>
@@ -10940,14 +11227,27 @@
       <w:r>
         <w:t xml:space="preserve">Ilustración </w:t>
       </w:r>
-      <w:fldSimple w:instr=" SEQ Ilustración \* ARABIC ">
-        <w:r>
-          <w:rPr>
-            <w:noProof/>
-          </w:rPr>
-          <w:t>5</w:t>
-        </w:r>
-      </w:fldSimple>
+      <w:r>
+        <w:fldChar w:fldCharType="begin"/>
+      </w:r>
+      <w:r>
+        <w:instrText xml:space="preserve"> SEQ Ilustración \* ARABIC </w:instrText>
+      </w:r>
+      <w:r>
+        <w:fldChar w:fldCharType="separate"/>
+      </w:r>
+      <w:r>
+        <w:rPr>
+          <w:noProof/>
+        </w:rPr>
+        <w:t>5</w:t>
+      </w:r>
+      <w:r>
+        <w:rPr>
+          <w:noProof/>
+        </w:rPr>
+        <w:fldChar w:fldCharType="end"/>
+      </w:r>
       <w:r>
         <w:t xml:space="preserve"> explicación de hilo:1_function</w:t>
       </w:r>
@@ -11026,14 +11326,27 @@
       <w:r>
         <w:t xml:space="preserve">Ilustración </w:t>
       </w:r>
-      <w:fldSimple w:instr=" SEQ Ilustración \* ARABIC ">
-        <w:r>
-          <w:rPr>
-            <w:noProof/>
-          </w:rPr>
-          <w:t>6</w:t>
-        </w:r>
-      </w:fldSimple>
+      <w:r>
+        <w:fldChar w:fldCharType="begin"/>
+      </w:r>
+      <w:r>
+        <w:instrText xml:space="preserve"> SEQ Ilustración \* ARABIC </w:instrText>
+      </w:r>
+      <w:r>
+        <w:fldChar w:fldCharType="separate"/>
+      </w:r>
+      <w:r>
+        <w:rPr>
+          <w:noProof/>
+        </w:rPr>
+        <w:t>6</w:t>
+      </w:r>
+      <w:r>
+        <w:rPr>
+          <w:noProof/>
+        </w:rPr>
+        <w:fldChar w:fldCharType="end"/>
+      </w:r>
       <w:r>
         <w:t xml:space="preserve"> explicación de hilo_</w:t>
       </w:r>
@@ -11693,8 +12006,22 @@
           <w:szCs w:val="20"/>
           <w:lang w:val="en-US" w:eastAsia="es-MX"/>
         </w:rPr>
-        <w:t>=0;</w:t>
-      </w:r>
+        <w:t>=</w:t>
+      </w:r>
+      <w:proofErr w:type="gramStart"/>
+      <w:r>
+        <w:rPr>
+          <w:rFonts w:ascii="Consolas" w:eastAsia="Times New Roman" w:hAnsi="Consolas" w:cs="Courier New"/>
+          <w:b/>
+          <w:bCs/>
+          <w:color w:val="000000" w:themeColor="text1"/>
+          <w:sz w:val="20"/>
+          <w:szCs w:val="20"/>
+          <w:lang w:val="en-US" w:eastAsia="es-MX"/>
+        </w:rPr>
+        <w:t>0;</w:t>
+      </w:r>
+      <w:proofErr w:type="gramEnd"/>
     </w:p>
     <w:p>
       <w:pPr>
@@ -11752,8 +12079,22 @@
           <w:szCs w:val="20"/>
           <w:lang w:val="en-US" w:eastAsia="es-MX"/>
         </w:rPr>
-        <w:t xml:space="preserve"> sem1;</w:t>
-      </w:r>
+        <w:t xml:space="preserve"> </w:t>
+      </w:r>
+      <w:proofErr w:type="gramStart"/>
+      <w:r>
+        <w:rPr>
+          <w:rFonts w:ascii="Consolas" w:eastAsia="Times New Roman" w:hAnsi="Consolas" w:cs="Courier New"/>
+          <w:b/>
+          <w:bCs/>
+          <w:color w:val="000000" w:themeColor="text1"/>
+          <w:sz w:val="20"/>
+          <w:szCs w:val="20"/>
+          <w:lang w:val="en-US" w:eastAsia="es-MX"/>
+        </w:rPr>
+        <w:t>sem1;</w:t>
+      </w:r>
+      <w:proofErr w:type="gramEnd"/>
     </w:p>
     <w:p>
       <w:pPr>
@@ -11797,7 +12138,33 @@
           <w:szCs w:val="20"/>
           <w:lang w:val="en-US" w:eastAsia="es-MX"/>
         </w:rPr>
-        <w:t>static void * hilo_1_funcion(void *</w:t>
+        <w:t>static void * hilo_1_</w:t>
+      </w:r>
+      <w:proofErr w:type="gramStart"/>
+      <w:r>
+        <w:rPr>
+          <w:rFonts w:ascii="Consolas" w:eastAsia="Times New Roman" w:hAnsi="Consolas" w:cs="Courier New"/>
+          <w:b/>
+          <w:bCs/>
+          <w:color w:val="000000" w:themeColor="text1"/>
+          <w:sz w:val="20"/>
+          <w:szCs w:val="20"/>
+          <w:lang w:val="en-US" w:eastAsia="es-MX"/>
+        </w:rPr>
+        <w:t>funcion(</w:t>
+      </w:r>
+      <w:proofErr w:type="gramEnd"/>
+      <w:r>
+        <w:rPr>
+          <w:rFonts w:ascii="Consolas" w:eastAsia="Times New Roman" w:hAnsi="Consolas" w:cs="Courier New"/>
+          <w:b/>
+          <w:bCs/>
+          <w:color w:val="000000" w:themeColor="text1"/>
+          <w:sz w:val="20"/>
+          <w:szCs w:val="20"/>
+          <w:lang w:val="en-US" w:eastAsia="es-MX"/>
+        </w:rPr>
+        <w:t>void *</w:t>
       </w:r>
       <w:proofErr w:type="spellStart"/>
       <w:r>
@@ -11868,7 +12235,33 @@
           <w:szCs w:val="20"/>
           <w:lang w:val="en-US" w:eastAsia="es-MX"/>
         </w:rPr>
-        <w:t>static void * hilo_2_funcion(void *</w:t>
+        <w:t>static void * hilo_2_</w:t>
+      </w:r>
+      <w:proofErr w:type="gramStart"/>
+      <w:r>
+        <w:rPr>
+          <w:rFonts w:ascii="Consolas" w:eastAsia="Times New Roman" w:hAnsi="Consolas" w:cs="Courier New"/>
+          <w:b/>
+          <w:bCs/>
+          <w:color w:val="000000" w:themeColor="text1"/>
+          <w:sz w:val="20"/>
+          <w:szCs w:val="20"/>
+          <w:lang w:val="en-US" w:eastAsia="es-MX"/>
+        </w:rPr>
+        <w:t>funcion(</w:t>
+      </w:r>
+      <w:proofErr w:type="gramEnd"/>
+      <w:r>
+        <w:rPr>
+          <w:rFonts w:ascii="Consolas" w:eastAsia="Times New Roman" w:hAnsi="Consolas" w:cs="Courier New"/>
+          <w:b/>
+          <w:bCs/>
+          <w:color w:val="000000" w:themeColor="text1"/>
+          <w:sz w:val="20"/>
+          <w:szCs w:val="20"/>
+          <w:lang w:val="en-US" w:eastAsia="es-MX"/>
+        </w:rPr>
+        <w:t>void *</w:t>
       </w:r>
       <w:proofErr w:type="spellStart"/>
       <w:r>
@@ -11975,6 +12368,7 @@
         <w:t xml:space="preserve">int </w:t>
       </w:r>
       <w:proofErr w:type="spellStart"/>
+      <w:proofErr w:type="gramStart"/>
       <w:r>
         <w:rPr>
           <w:rFonts w:ascii="Consolas" w:eastAsia="Times New Roman" w:hAnsi="Consolas" w:cs="Courier New"/>
@@ -11998,7 +12392,20 @@
           <w:szCs w:val="20"/>
           <w:lang w:val="en-US" w:eastAsia="es-MX"/>
         </w:rPr>
-        <w:t>(char * c){</w:t>
+        <w:t>(</w:t>
+      </w:r>
+      <w:proofErr w:type="gramEnd"/>
+      <w:r>
+        <w:rPr>
+          <w:rFonts w:ascii="Consolas" w:eastAsia="Times New Roman" w:hAnsi="Consolas" w:cs="Courier New"/>
+          <w:b/>
+          <w:bCs/>
+          <w:color w:val="000000" w:themeColor="text1"/>
+          <w:sz w:val="20"/>
+          <w:szCs w:val="20"/>
+          <w:lang w:val="en-US" w:eastAsia="es-MX"/>
+        </w:rPr>
+        <w:t>char * c){</w:t>
       </w:r>
     </w:p>
     <w:p>
@@ -12043,8 +12450,22 @@
           <w:szCs w:val="20"/>
           <w:lang w:val="en-US" w:eastAsia="es-MX"/>
         </w:rPr>
-        <w:t xml:space="preserve">  if(*c=='0'){</w:t>
-      </w:r>
+        <w:t xml:space="preserve">  if(*c=='0</w:t>
+      </w:r>
+      <w:proofErr w:type="gramStart"/>
+      <w:r>
+        <w:rPr>
+          <w:rFonts w:ascii="Consolas" w:eastAsia="Times New Roman" w:hAnsi="Consolas" w:cs="Courier New"/>
+          <w:b/>
+          <w:bCs/>
+          <w:color w:val="000000" w:themeColor="text1"/>
+          <w:sz w:val="20"/>
+          <w:szCs w:val="20"/>
+          <w:lang w:val="en-US" w:eastAsia="es-MX"/>
+        </w:rPr>
+        <w:t>'){</w:t>
+      </w:r>
+      <w:proofErr w:type="gramEnd"/>
     </w:p>
     <w:p>
       <w:pPr>
@@ -12088,8 +12509,22 @@
           <w:szCs w:val="20"/>
           <w:lang w:val="en-US" w:eastAsia="es-MX"/>
         </w:rPr>
-        <w:t xml:space="preserve">     return 0;</w:t>
-      </w:r>
+        <w:t xml:space="preserve">     return </w:t>
+      </w:r>
+      <w:proofErr w:type="gramStart"/>
+      <w:r>
+        <w:rPr>
+          <w:rFonts w:ascii="Consolas" w:eastAsia="Times New Roman" w:hAnsi="Consolas" w:cs="Courier New"/>
+          <w:b/>
+          <w:bCs/>
+          <w:color w:val="000000" w:themeColor="text1"/>
+          <w:sz w:val="20"/>
+          <w:szCs w:val="20"/>
+          <w:lang w:val="en-US" w:eastAsia="es-MX"/>
+        </w:rPr>
+        <w:t>0;</w:t>
+      </w:r>
+      <w:proofErr w:type="gramEnd"/>
     </w:p>
     <w:p>
       <w:pPr>
@@ -12237,7 +12672,33 @@
           <w:szCs w:val="20"/>
           <w:lang w:val="en-US" w:eastAsia="es-MX"/>
         </w:rPr>
-        <w:t xml:space="preserve">=0; </w:t>
+        <w:t>=</w:t>
+      </w:r>
+      <w:proofErr w:type="gramStart"/>
+      <w:r>
+        <w:rPr>
+          <w:rFonts w:ascii="Consolas" w:eastAsia="Times New Roman" w:hAnsi="Consolas" w:cs="Courier New"/>
+          <w:b/>
+          <w:bCs/>
+          <w:color w:val="000000" w:themeColor="text1"/>
+          <w:sz w:val="20"/>
+          <w:szCs w:val="20"/>
+          <w:lang w:val="en-US" w:eastAsia="es-MX"/>
+        </w:rPr>
+        <w:t>0;</w:t>
+      </w:r>
+      <w:proofErr w:type="gramEnd"/>
+      <w:r>
+        <w:rPr>
+          <w:rFonts w:ascii="Consolas" w:eastAsia="Times New Roman" w:hAnsi="Consolas" w:cs="Courier New"/>
+          <w:b/>
+          <w:bCs/>
+          <w:color w:val="000000" w:themeColor="text1"/>
+          <w:sz w:val="20"/>
+          <w:szCs w:val="20"/>
+          <w:lang w:val="en-US" w:eastAsia="es-MX"/>
+        </w:rPr>
+        <w:t xml:space="preserve"> </w:t>
       </w:r>
     </w:p>
     <w:p>
@@ -12327,7 +12788,33 @@
           <w:szCs w:val="20"/>
           <w:lang w:val="en-US" w:eastAsia="es-MX"/>
         </w:rPr>
-        <w:t xml:space="preserve"> for(;*c!='\0';c++){</w:t>
+        <w:t xml:space="preserve"> for</w:t>
+      </w:r>
+      <w:proofErr w:type="gramStart"/>
+      <w:r>
+        <w:rPr>
+          <w:rFonts w:ascii="Consolas" w:eastAsia="Times New Roman" w:hAnsi="Consolas" w:cs="Courier New"/>
+          <w:b/>
+          <w:bCs/>
+          <w:color w:val="000000" w:themeColor="text1"/>
+          <w:sz w:val="20"/>
+          <w:szCs w:val="20"/>
+          <w:lang w:val="en-US" w:eastAsia="es-MX"/>
+        </w:rPr>
+        <w:t>(;*</w:t>
+      </w:r>
+      <w:proofErr w:type="gramEnd"/>
+      <w:r>
+        <w:rPr>
+          <w:rFonts w:ascii="Consolas" w:eastAsia="Times New Roman" w:hAnsi="Consolas" w:cs="Courier New"/>
+          <w:b/>
+          <w:bCs/>
+          <w:color w:val="000000" w:themeColor="text1"/>
+          <w:sz w:val="20"/>
+          <w:szCs w:val="20"/>
+          <w:lang w:val="en-US" w:eastAsia="es-MX"/>
+        </w:rPr>
+        <w:t>c!='\0';c++){</w:t>
       </w:r>
     </w:p>
     <w:p>
@@ -12398,7 +12885,33 @@
           <w:szCs w:val="20"/>
           <w:lang w:val="en-US" w:eastAsia="es-MX"/>
         </w:rPr>
-        <w:t>(*c)==0) {</w:t>
+        <w:t>(*</w:t>
+      </w:r>
+      <w:proofErr w:type="gramStart"/>
+      <w:r>
+        <w:rPr>
+          <w:rFonts w:ascii="Consolas" w:eastAsia="Times New Roman" w:hAnsi="Consolas" w:cs="Courier New"/>
+          <w:b/>
+          <w:bCs/>
+          <w:color w:val="000000" w:themeColor="text1"/>
+          <w:sz w:val="20"/>
+          <w:szCs w:val="20"/>
+          <w:lang w:val="en-US" w:eastAsia="es-MX"/>
+        </w:rPr>
+        <w:t>c)=</w:t>
+      </w:r>
+      <w:proofErr w:type="gramEnd"/>
+      <w:r>
+        <w:rPr>
+          <w:rFonts w:ascii="Consolas" w:eastAsia="Times New Roman" w:hAnsi="Consolas" w:cs="Courier New"/>
+          <w:b/>
+          <w:bCs/>
+          <w:color w:val="000000" w:themeColor="text1"/>
+          <w:sz w:val="20"/>
+          <w:szCs w:val="20"/>
+          <w:lang w:val="en-US" w:eastAsia="es-MX"/>
+        </w:rPr>
+        <w:t>=0) {</w:t>
       </w:r>
     </w:p>
     <w:p>
@@ -12430,7 +12943,7 @@
           <w:color w:val="000000" w:themeColor="text1"/>
           <w:sz w:val="20"/>
           <w:szCs w:val="20"/>
-          <w:lang w:eastAsia="es-MX"/>
+          <w:lang w:val="en-US" w:eastAsia="es-MX"/>
         </w:rPr>
       </w:pPr>
       <w:r>
@@ -12454,7 +12967,7 @@
           <w:color w:val="000000" w:themeColor="text1"/>
           <w:sz w:val="20"/>
           <w:szCs w:val="20"/>
-          <w:lang w:eastAsia="es-MX"/>
+          <w:lang w:val="en-US" w:eastAsia="es-MX"/>
         </w:rPr>
         <w:t>valorRegreso</w:t>
       </w:r>
@@ -12467,10 +12980,24 @@
           <w:color w:val="000000" w:themeColor="text1"/>
           <w:sz w:val="20"/>
           <w:szCs w:val="20"/>
-          <w:lang w:eastAsia="es-MX"/>
-        </w:rPr>
-        <w:t>=0;</w:t>
-      </w:r>
+          <w:lang w:val="en-US" w:eastAsia="es-MX"/>
+        </w:rPr>
+        <w:t>=</w:t>
+      </w:r>
+      <w:proofErr w:type="gramStart"/>
+      <w:r>
+        <w:rPr>
+          <w:rFonts w:ascii="Consolas" w:eastAsia="Times New Roman" w:hAnsi="Consolas" w:cs="Courier New"/>
+          <w:b/>
+          <w:bCs/>
+          <w:color w:val="000000" w:themeColor="text1"/>
+          <w:sz w:val="20"/>
+          <w:szCs w:val="20"/>
+          <w:lang w:val="en-US" w:eastAsia="es-MX"/>
+        </w:rPr>
+        <w:t>0;</w:t>
+      </w:r>
+      <w:proofErr w:type="gramEnd"/>
     </w:p>
     <w:p>
       <w:pPr>
@@ -12501,21 +13028,35 @@
           <w:color w:val="000000" w:themeColor="text1"/>
           <w:sz w:val="20"/>
           <w:szCs w:val="20"/>
-          <w:lang w:eastAsia="es-MX"/>
-        </w:rPr>
-      </w:pPr>
-      <w:r>
-        <w:rPr>
-          <w:rFonts w:ascii="Consolas" w:eastAsia="Times New Roman" w:hAnsi="Consolas" w:cs="Courier New"/>
-          <w:b/>
-          <w:bCs/>
-          <w:color w:val="000000" w:themeColor="text1"/>
-          <w:sz w:val="20"/>
-          <w:szCs w:val="20"/>
-          <w:lang w:eastAsia="es-MX"/>
-        </w:rPr>
-        <w:t xml:space="preserve">        break;</w:t>
-      </w:r>
+          <w:lang w:val="en-US" w:eastAsia="es-MX"/>
+        </w:rPr>
+      </w:pPr>
+      <w:r>
+        <w:rPr>
+          <w:rFonts w:ascii="Consolas" w:eastAsia="Times New Roman" w:hAnsi="Consolas" w:cs="Courier New"/>
+          <w:b/>
+          <w:bCs/>
+          <w:color w:val="000000" w:themeColor="text1"/>
+          <w:sz w:val="20"/>
+          <w:szCs w:val="20"/>
+          <w:lang w:val="en-US" w:eastAsia="es-MX"/>
+        </w:rPr>
+        <w:t xml:space="preserve">        </w:t>
+      </w:r>
+      <w:proofErr w:type="gramStart"/>
+      <w:r>
+        <w:rPr>
+          <w:rFonts w:ascii="Consolas" w:eastAsia="Times New Roman" w:hAnsi="Consolas" w:cs="Courier New"/>
+          <w:b/>
+          <w:bCs/>
+          <w:color w:val="000000" w:themeColor="text1"/>
+          <w:sz w:val="20"/>
+          <w:szCs w:val="20"/>
+          <w:lang w:val="en-US" w:eastAsia="es-MX"/>
+        </w:rPr>
+        <w:t>break;</w:t>
+      </w:r>
+      <w:proofErr w:type="gramEnd"/>
     </w:p>
     <w:p>
       <w:pPr>
@@ -12546,20 +13087,46 @@
           <w:color w:val="000000" w:themeColor="text1"/>
           <w:sz w:val="20"/>
           <w:szCs w:val="20"/>
-          <w:lang w:eastAsia="es-MX"/>
-        </w:rPr>
-      </w:pPr>
-      <w:r>
-        <w:rPr>
-          <w:rFonts w:ascii="Consolas" w:eastAsia="Times New Roman" w:hAnsi="Consolas" w:cs="Courier New"/>
-          <w:b/>
-          <w:bCs/>
-          <w:color w:val="000000" w:themeColor="text1"/>
-          <w:sz w:val="20"/>
-          <w:szCs w:val="20"/>
-          <w:lang w:eastAsia="es-MX"/>
-        </w:rPr>
-        <w:t xml:space="preserve">     }else{</w:t>
+          <w:lang w:val="en-US" w:eastAsia="es-MX"/>
+        </w:rPr>
+      </w:pPr>
+      <w:r>
+        <w:rPr>
+          <w:rFonts w:ascii="Consolas" w:eastAsia="Times New Roman" w:hAnsi="Consolas" w:cs="Courier New"/>
+          <w:b/>
+          <w:bCs/>
+          <w:color w:val="000000" w:themeColor="text1"/>
+          <w:sz w:val="20"/>
+          <w:szCs w:val="20"/>
+          <w:lang w:val="en-US" w:eastAsia="es-MX"/>
+        </w:rPr>
+        <w:t xml:space="preserve">     </w:t>
+      </w:r>
+      <w:proofErr w:type="gramStart"/>
+      <w:r>
+        <w:rPr>
+          <w:rFonts w:ascii="Consolas" w:eastAsia="Times New Roman" w:hAnsi="Consolas" w:cs="Courier New"/>
+          <w:b/>
+          <w:bCs/>
+          <w:color w:val="000000" w:themeColor="text1"/>
+          <w:sz w:val="20"/>
+          <w:szCs w:val="20"/>
+          <w:lang w:val="en-US" w:eastAsia="es-MX"/>
+        </w:rPr>
+        <w:t>}else</w:t>
+      </w:r>
+      <w:proofErr w:type="gramEnd"/>
+      <w:r>
+        <w:rPr>
+          <w:rFonts w:ascii="Consolas" w:eastAsia="Times New Roman" w:hAnsi="Consolas" w:cs="Courier New"/>
+          <w:b/>
+          <w:bCs/>
+          <w:color w:val="000000" w:themeColor="text1"/>
+          <w:sz w:val="20"/>
+          <w:szCs w:val="20"/>
+          <w:lang w:val="en-US" w:eastAsia="es-MX"/>
+        </w:rPr>
+        <w:t>{</w:t>
       </w:r>
     </w:p>
     <w:p>
@@ -12591,18 +13158,18 @@
           <w:color w:val="000000" w:themeColor="text1"/>
           <w:sz w:val="20"/>
           <w:szCs w:val="20"/>
-          <w:lang w:eastAsia="es-MX"/>
-        </w:rPr>
-      </w:pPr>
-      <w:r>
-        <w:rPr>
-          <w:rFonts w:ascii="Consolas" w:eastAsia="Times New Roman" w:hAnsi="Consolas" w:cs="Courier New"/>
-          <w:b/>
-          <w:bCs/>
-          <w:color w:val="000000" w:themeColor="text1"/>
-          <w:sz w:val="20"/>
-          <w:szCs w:val="20"/>
-          <w:lang w:eastAsia="es-MX"/>
+          <w:lang w:val="en-US" w:eastAsia="es-MX"/>
+        </w:rPr>
+      </w:pPr>
+      <w:r>
+        <w:rPr>
+          <w:rFonts w:ascii="Consolas" w:eastAsia="Times New Roman" w:hAnsi="Consolas" w:cs="Courier New"/>
+          <w:b/>
+          <w:bCs/>
+          <w:color w:val="000000" w:themeColor="text1"/>
+          <w:sz w:val="20"/>
+          <w:szCs w:val="20"/>
+          <w:lang w:val="en-US" w:eastAsia="es-MX"/>
         </w:rPr>
         <w:t xml:space="preserve">        </w:t>
       </w:r>
@@ -12615,7 +13182,7 @@
           <w:color w:val="000000" w:themeColor="text1"/>
           <w:sz w:val="20"/>
           <w:szCs w:val="20"/>
-          <w:lang w:eastAsia="es-MX"/>
+          <w:lang w:val="en-US" w:eastAsia="es-MX"/>
         </w:rPr>
         <w:t>valorRegreso</w:t>
       </w:r>
@@ -12628,10 +13195,24 @@
           <w:color w:val="000000" w:themeColor="text1"/>
           <w:sz w:val="20"/>
           <w:szCs w:val="20"/>
-          <w:lang w:eastAsia="es-MX"/>
-        </w:rPr>
-        <w:t>=1;</w:t>
-      </w:r>
+          <w:lang w:val="en-US" w:eastAsia="es-MX"/>
+        </w:rPr>
+        <w:t>=</w:t>
+      </w:r>
+      <w:proofErr w:type="gramStart"/>
+      <w:r>
+        <w:rPr>
+          <w:rFonts w:ascii="Consolas" w:eastAsia="Times New Roman" w:hAnsi="Consolas" w:cs="Courier New"/>
+          <w:b/>
+          <w:bCs/>
+          <w:color w:val="000000" w:themeColor="text1"/>
+          <w:sz w:val="20"/>
+          <w:szCs w:val="20"/>
+          <w:lang w:val="en-US" w:eastAsia="es-MX"/>
+        </w:rPr>
+        <w:t>1;</w:t>
+      </w:r>
+      <w:proofErr w:type="gramEnd"/>
     </w:p>
     <w:p>
       <w:pPr>
@@ -12662,18 +13243,18 @@
           <w:color w:val="000000" w:themeColor="text1"/>
           <w:sz w:val="20"/>
           <w:szCs w:val="20"/>
-          <w:lang w:eastAsia="es-MX"/>
-        </w:rPr>
-      </w:pPr>
-      <w:r>
-        <w:rPr>
-          <w:rFonts w:ascii="Consolas" w:eastAsia="Times New Roman" w:hAnsi="Consolas" w:cs="Courier New"/>
-          <w:b/>
-          <w:bCs/>
-          <w:color w:val="000000" w:themeColor="text1"/>
-          <w:sz w:val="20"/>
-          <w:szCs w:val="20"/>
-          <w:lang w:eastAsia="es-MX"/>
+          <w:lang w:val="en-US" w:eastAsia="es-MX"/>
+        </w:rPr>
+      </w:pPr>
+      <w:r>
+        <w:rPr>
+          <w:rFonts w:ascii="Consolas" w:eastAsia="Times New Roman" w:hAnsi="Consolas" w:cs="Courier New"/>
+          <w:b/>
+          <w:bCs/>
+          <w:color w:val="000000" w:themeColor="text1"/>
+          <w:sz w:val="20"/>
+          <w:szCs w:val="20"/>
+          <w:lang w:val="en-US" w:eastAsia="es-MX"/>
         </w:rPr>
         <w:t xml:space="preserve">    }</w:t>
       </w:r>
@@ -12707,18 +13288,18 @@
           <w:color w:val="000000" w:themeColor="text1"/>
           <w:sz w:val="20"/>
           <w:szCs w:val="20"/>
-          <w:lang w:eastAsia="es-MX"/>
-        </w:rPr>
-      </w:pPr>
-      <w:r>
-        <w:rPr>
-          <w:rFonts w:ascii="Consolas" w:eastAsia="Times New Roman" w:hAnsi="Consolas" w:cs="Courier New"/>
-          <w:b/>
-          <w:bCs/>
-          <w:color w:val="000000" w:themeColor="text1"/>
-          <w:sz w:val="20"/>
-          <w:szCs w:val="20"/>
-          <w:lang w:eastAsia="es-MX"/>
+          <w:lang w:val="en-US" w:eastAsia="es-MX"/>
+        </w:rPr>
+      </w:pPr>
+      <w:r>
+        <w:rPr>
+          <w:rFonts w:ascii="Consolas" w:eastAsia="Times New Roman" w:hAnsi="Consolas" w:cs="Courier New"/>
+          <w:b/>
+          <w:bCs/>
+          <w:color w:val="000000" w:themeColor="text1"/>
+          <w:sz w:val="20"/>
+          <w:szCs w:val="20"/>
+          <w:lang w:val="en-US" w:eastAsia="es-MX"/>
         </w:rPr>
         <w:t xml:space="preserve">  }</w:t>
       </w:r>
@@ -12752,33 +13333,34 @@
           <w:color w:val="000000" w:themeColor="text1"/>
           <w:sz w:val="20"/>
           <w:szCs w:val="20"/>
-          <w:lang w:eastAsia="es-MX"/>
-        </w:rPr>
-      </w:pPr>
-      <w:r>
-        <w:rPr>
-          <w:rFonts w:ascii="Consolas" w:eastAsia="Times New Roman" w:hAnsi="Consolas" w:cs="Courier New"/>
-          <w:b/>
-          <w:bCs/>
-          <w:color w:val="000000" w:themeColor="text1"/>
-          <w:sz w:val="20"/>
-          <w:szCs w:val="20"/>
-          <w:lang w:eastAsia="es-MX"/>
-        </w:rPr>
-        <w:t xml:space="preserve">   </w:t>
+          <w:lang w:val="en-US" w:eastAsia="es-MX"/>
+        </w:rPr>
+      </w:pPr>
+      <w:r>
+        <w:rPr>
+          <w:rFonts w:ascii="Consolas" w:eastAsia="Times New Roman" w:hAnsi="Consolas" w:cs="Courier New"/>
+          <w:b/>
+          <w:bCs/>
+          <w:color w:val="000000" w:themeColor="text1"/>
+          <w:sz w:val="20"/>
+          <w:szCs w:val="20"/>
+          <w:lang w:val="en-US" w:eastAsia="es-MX"/>
+        </w:rPr>
+        <w:t xml:space="preserve">   return </w:t>
       </w:r>
       <w:proofErr w:type="spellStart"/>
-      <w:r>
-        <w:rPr>
-          <w:rFonts w:ascii="Consolas" w:eastAsia="Times New Roman" w:hAnsi="Consolas" w:cs="Courier New"/>
-          <w:b/>
-          <w:bCs/>
-          <w:color w:val="000000" w:themeColor="text1"/>
-          <w:sz w:val="20"/>
-          <w:szCs w:val="20"/>
-          <w:lang w:eastAsia="es-MX"/>
-        </w:rPr>
-        <w:t>return</w:t>
+      <w:proofErr w:type="gramStart"/>
+      <w:r>
+        <w:rPr>
+          <w:rFonts w:ascii="Consolas" w:eastAsia="Times New Roman" w:hAnsi="Consolas" w:cs="Courier New"/>
+          <w:b/>
+          <w:bCs/>
+          <w:color w:val="000000" w:themeColor="text1"/>
+          <w:sz w:val="20"/>
+          <w:szCs w:val="20"/>
+          <w:lang w:val="en-US" w:eastAsia="es-MX"/>
+        </w:rPr>
+        <w:t>valorRegreso</w:t>
       </w:r>
       <w:proofErr w:type="spellEnd"/>
       <w:r>
@@ -12789,36 +13371,11 @@
           <w:color w:val="000000" w:themeColor="text1"/>
           <w:sz w:val="20"/>
           <w:szCs w:val="20"/>
-          <w:lang w:eastAsia="es-MX"/>
-        </w:rPr>
-        <w:t xml:space="preserve"> </w:t>
-      </w:r>
-      <w:proofErr w:type="spellStart"/>
-      <w:r>
-        <w:rPr>
-          <w:rFonts w:ascii="Consolas" w:eastAsia="Times New Roman" w:hAnsi="Consolas" w:cs="Courier New"/>
-          <w:b/>
-          <w:bCs/>
-          <w:color w:val="000000" w:themeColor="text1"/>
-          <w:sz w:val="20"/>
-          <w:szCs w:val="20"/>
-          <w:lang w:eastAsia="es-MX"/>
-        </w:rPr>
-        <w:t>valorRegreso</w:t>
-      </w:r>
-      <w:proofErr w:type="spellEnd"/>
-      <w:r>
-        <w:rPr>
-          <w:rFonts w:ascii="Consolas" w:eastAsia="Times New Roman" w:hAnsi="Consolas" w:cs="Courier New"/>
-          <w:b/>
-          <w:bCs/>
-          <w:color w:val="000000" w:themeColor="text1"/>
-          <w:sz w:val="20"/>
-          <w:szCs w:val="20"/>
-          <w:lang w:eastAsia="es-MX"/>
+          <w:lang w:val="en-US" w:eastAsia="es-MX"/>
         </w:rPr>
         <w:t>;</w:t>
       </w:r>
+      <w:proofErr w:type="gramEnd"/>
     </w:p>
     <w:p>
       <w:pPr>
@@ -12940,7 +13497,33 @@
           <w:szCs w:val="20"/>
           <w:lang w:val="en-US" w:eastAsia="es-MX"/>
         </w:rPr>
-        <w:t xml:space="preserve">int main(int </w:t>
+        <w:t xml:space="preserve">int </w:t>
+      </w:r>
+      <w:proofErr w:type="gramStart"/>
+      <w:r>
+        <w:rPr>
+          <w:rFonts w:ascii="Consolas" w:eastAsia="Times New Roman" w:hAnsi="Consolas" w:cs="Courier New"/>
+          <w:b/>
+          <w:bCs/>
+          <w:color w:val="000000" w:themeColor="text1"/>
+          <w:sz w:val="20"/>
+          <w:szCs w:val="20"/>
+          <w:lang w:val="en-US" w:eastAsia="es-MX"/>
+        </w:rPr>
+        <w:t>main(</w:t>
+      </w:r>
+      <w:proofErr w:type="gramEnd"/>
+      <w:r>
+        <w:rPr>
+          <w:rFonts w:ascii="Consolas" w:eastAsia="Times New Roman" w:hAnsi="Consolas" w:cs="Courier New"/>
+          <w:b/>
+          <w:bCs/>
+          <w:color w:val="000000" w:themeColor="text1"/>
+          <w:sz w:val="20"/>
+          <w:szCs w:val="20"/>
+          <w:lang w:val="en-US" w:eastAsia="es-MX"/>
+        </w:rPr>
+        <w:t xml:space="preserve">int </w:t>
       </w:r>
       <w:proofErr w:type="spellStart"/>
       <w:r>
@@ -13040,6 +13623,7 @@
         <w:t xml:space="preserve">   long </w:t>
       </w:r>
       <w:proofErr w:type="spellStart"/>
+      <w:proofErr w:type="gramStart"/>
       <w:r>
         <w:rPr>
           <w:rFonts w:ascii="Consolas" w:eastAsia="Times New Roman" w:hAnsi="Consolas" w:cs="Courier New"/>
@@ -13065,6 +13649,7 @@
         </w:rPr>
         <w:t>;</w:t>
       </w:r>
+      <w:proofErr w:type="gramEnd"/>
     </w:p>
     <w:p>
       <w:pPr>
@@ -13108,7 +13693,33 @@
           <w:szCs w:val="20"/>
           <w:lang w:val="en-US" w:eastAsia="es-MX"/>
         </w:rPr>
-        <w:t xml:space="preserve">   char *p;   </w:t>
+        <w:t xml:space="preserve">   char *</w:t>
+      </w:r>
+      <w:proofErr w:type="gramStart"/>
+      <w:r>
+        <w:rPr>
+          <w:rFonts w:ascii="Consolas" w:eastAsia="Times New Roman" w:hAnsi="Consolas" w:cs="Courier New"/>
+          <w:b/>
+          <w:bCs/>
+          <w:color w:val="000000" w:themeColor="text1"/>
+          <w:sz w:val="20"/>
+          <w:szCs w:val="20"/>
+          <w:lang w:val="en-US" w:eastAsia="es-MX"/>
+        </w:rPr>
+        <w:t>p;</w:t>
+      </w:r>
+      <w:proofErr w:type="gramEnd"/>
+      <w:r>
+        <w:rPr>
+          <w:rFonts w:ascii="Consolas" w:eastAsia="Times New Roman" w:hAnsi="Consolas" w:cs="Courier New"/>
+          <w:b/>
+          <w:bCs/>
+          <w:color w:val="000000" w:themeColor="text1"/>
+          <w:sz w:val="20"/>
+          <w:szCs w:val="20"/>
+          <w:lang w:val="en-US" w:eastAsia="es-MX"/>
+        </w:rPr>
+        <w:t xml:space="preserve">   </w:t>
       </w:r>
     </w:p>
     <w:p>
@@ -13179,8 +13790,22 @@
           <w:szCs w:val="20"/>
           <w:lang w:val="en-US" w:eastAsia="es-MX"/>
         </w:rPr>
-        <w:t xml:space="preserve"> hilo_1;</w:t>
-      </w:r>
+        <w:t xml:space="preserve"> hilo_</w:t>
+      </w:r>
+      <w:proofErr w:type="gramStart"/>
+      <w:r>
+        <w:rPr>
+          <w:rFonts w:ascii="Consolas" w:eastAsia="Times New Roman" w:hAnsi="Consolas" w:cs="Courier New"/>
+          <w:b/>
+          <w:bCs/>
+          <w:color w:val="000000" w:themeColor="text1"/>
+          <w:sz w:val="20"/>
+          <w:szCs w:val="20"/>
+          <w:lang w:val="en-US" w:eastAsia="es-MX"/>
+        </w:rPr>
+        <w:t>1;</w:t>
+      </w:r>
+      <w:proofErr w:type="gramEnd"/>
     </w:p>
     <w:p>
       <w:pPr>
@@ -13211,7 +13836,7 @@
           <w:color w:val="000000" w:themeColor="text1"/>
           <w:sz w:val="20"/>
           <w:szCs w:val="20"/>
-          <w:lang w:eastAsia="es-MX"/>
+          <w:lang w:val="en-US" w:eastAsia="es-MX"/>
         </w:rPr>
       </w:pPr>
       <w:r>
@@ -13235,7 +13860,7 @@
           <w:color w:val="000000" w:themeColor="text1"/>
           <w:sz w:val="20"/>
           <w:szCs w:val="20"/>
-          <w:lang w:eastAsia="es-MX"/>
+          <w:lang w:val="en-US" w:eastAsia="es-MX"/>
         </w:rPr>
         <w:t>pthread_t</w:t>
       </w:r>
@@ -13248,10 +13873,24 @@
           <w:color w:val="000000" w:themeColor="text1"/>
           <w:sz w:val="20"/>
           <w:szCs w:val="20"/>
-          <w:lang w:eastAsia="es-MX"/>
-        </w:rPr>
-        <w:t xml:space="preserve"> hilo_2;</w:t>
-      </w:r>
+          <w:lang w:val="en-US" w:eastAsia="es-MX"/>
+        </w:rPr>
+        <w:t xml:space="preserve"> hilo_</w:t>
+      </w:r>
+      <w:proofErr w:type="gramStart"/>
+      <w:r>
+        <w:rPr>
+          <w:rFonts w:ascii="Consolas" w:eastAsia="Times New Roman" w:hAnsi="Consolas" w:cs="Courier New"/>
+          <w:b/>
+          <w:bCs/>
+          <w:color w:val="000000" w:themeColor="text1"/>
+          <w:sz w:val="20"/>
+          <w:szCs w:val="20"/>
+          <w:lang w:val="en-US" w:eastAsia="es-MX"/>
+        </w:rPr>
+        <w:t>2;</w:t>
+      </w:r>
+      <w:proofErr w:type="gramEnd"/>
     </w:p>
     <w:p>
       <w:pPr>
@@ -13282,33 +13921,34 @@
           <w:color w:val="000000" w:themeColor="text1"/>
           <w:sz w:val="20"/>
           <w:szCs w:val="20"/>
-          <w:lang w:eastAsia="es-MX"/>
-        </w:rPr>
-      </w:pPr>
-      <w:r>
-        <w:rPr>
-          <w:rFonts w:ascii="Consolas" w:eastAsia="Times New Roman" w:hAnsi="Consolas" w:cs="Courier New"/>
-          <w:b/>
-          <w:bCs/>
-          <w:color w:val="000000" w:themeColor="text1"/>
-          <w:sz w:val="20"/>
-          <w:szCs w:val="20"/>
-          <w:lang w:eastAsia="es-MX"/>
-        </w:rPr>
-        <w:t xml:space="preserve">   </w:t>
+          <w:lang w:val="en-US" w:eastAsia="es-MX"/>
+        </w:rPr>
+      </w:pPr>
+      <w:r>
+        <w:rPr>
+          <w:rFonts w:ascii="Consolas" w:eastAsia="Times New Roman" w:hAnsi="Consolas" w:cs="Courier New"/>
+          <w:b/>
+          <w:bCs/>
+          <w:color w:val="000000" w:themeColor="text1"/>
+          <w:sz w:val="20"/>
+          <w:szCs w:val="20"/>
+          <w:lang w:val="en-US" w:eastAsia="es-MX"/>
+        </w:rPr>
+        <w:t xml:space="preserve">   if(</w:t>
       </w:r>
       <w:proofErr w:type="spellStart"/>
-      <w:r>
-        <w:rPr>
-          <w:rFonts w:ascii="Consolas" w:eastAsia="Times New Roman" w:hAnsi="Consolas" w:cs="Courier New"/>
-          <w:b/>
-          <w:bCs/>
-          <w:color w:val="000000" w:themeColor="text1"/>
-          <w:sz w:val="20"/>
-          <w:szCs w:val="20"/>
-          <w:lang w:eastAsia="es-MX"/>
-        </w:rPr>
-        <w:t>if</w:t>
+      <w:proofErr w:type="gramStart"/>
+      <w:r>
+        <w:rPr>
+          <w:rFonts w:ascii="Consolas" w:eastAsia="Times New Roman" w:hAnsi="Consolas" w:cs="Courier New"/>
+          <w:b/>
+          <w:bCs/>
+          <w:color w:val="000000" w:themeColor="text1"/>
+          <w:sz w:val="20"/>
+          <w:szCs w:val="20"/>
+          <w:lang w:val="en-US" w:eastAsia="es-MX"/>
+        </w:rPr>
+        <w:t>argc</w:t>
       </w:r>
       <w:proofErr w:type="spellEnd"/>
       <w:r>
@@ -13319,35 +13959,22 @@
           <w:color w:val="000000" w:themeColor="text1"/>
           <w:sz w:val="20"/>
           <w:szCs w:val="20"/>
-          <w:lang w:eastAsia="es-MX"/>
-        </w:rPr>
-        <w:t>(</w:t>
-      </w:r>
-      <w:proofErr w:type="spellStart"/>
-      <w:r>
-        <w:rPr>
-          <w:rFonts w:ascii="Consolas" w:eastAsia="Times New Roman" w:hAnsi="Consolas" w:cs="Courier New"/>
-          <w:b/>
-          <w:bCs/>
-          <w:color w:val="000000" w:themeColor="text1"/>
-          <w:sz w:val="20"/>
-          <w:szCs w:val="20"/>
-          <w:lang w:eastAsia="es-MX"/>
-        </w:rPr>
-        <w:t>argc</w:t>
-      </w:r>
-      <w:proofErr w:type="spellEnd"/>
-      <w:r>
-        <w:rPr>
-          <w:rFonts w:ascii="Consolas" w:eastAsia="Times New Roman" w:hAnsi="Consolas" w:cs="Courier New"/>
-          <w:b/>
-          <w:bCs/>
-          <w:color w:val="000000" w:themeColor="text1"/>
-          <w:sz w:val="20"/>
-          <w:szCs w:val="20"/>
-          <w:lang w:eastAsia="es-MX"/>
-        </w:rPr>
-        <w:t>!=2){</w:t>
+          <w:lang w:val="en-US" w:eastAsia="es-MX"/>
+        </w:rPr>
+        <w:t>!=</w:t>
+      </w:r>
+      <w:proofErr w:type="gramEnd"/>
+      <w:r>
+        <w:rPr>
+          <w:rFonts w:ascii="Consolas" w:eastAsia="Times New Roman" w:hAnsi="Consolas" w:cs="Courier New"/>
+          <w:b/>
+          <w:bCs/>
+          <w:color w:val="000000" w:themeColor="text1"/>
+          <w:sz w:val="20"/>
+          <w:szCs w:val="20"/>
+          <w:lang w:val="en-US" w:eastAsia="es-MX"/>
+        </w:rPr>
+        <w:t>2){</w:t>
       </w:r>
     </w:p>
     <w:p>
@@ -13390,11 +14017,25 @@
           <w:color w:val="000000" w:themeColor="text1"/>
           <w:sz w:val="20"/>
           <w:szCs w:val="20"/>
+          <w:lang w:val="en-US" w:eastAsia="es-MX"/>
+        </w:rPr>
+        <w:t xml:space="preserve">   </w:t>
+      </w:r>
+      <w:proofErr w:type="spellStart"/>
+      <w:proofErr w:type="gramStart"/>
+      <w:r>
+        <w:rPr>
+          <w:rFonts w:ascii="Consolas" w:eastAsia="Times New Roman" w:hAnsi="Consolas" w:cs="Courier New"/>
+          <w:b/>
+          <w:bCs/>
+          <w:color w:val="000000" w:themeColor="text1"/>
+          <w:sz w:val="20"/>
+          <w:szCs w:val="20"/>
           <w:lang w:eastAsia="es-MX"/>
         </w:rPr>
-        <w:t xml:space="preserve">   </w:t>
-      </w:r>
-      <w:proofErr w:type="spellStart"/>
+        <w:t>printf</w:t>
+      </w:r>
+      <w:proofErr w:type="spellEnd"/>
       <w:r>
         <w:rPr>
           <w:rFonts w:ascii="Consolas" w:eastAsia="Times New Roman" w:hAnsi="Consolas" w:cs="Courier New"/>
@@ -13405,9 +14046,9 @@
           <w:szCs w:val="20"/>
           <w:lang w:eastAsia="es-MX"/>
         </w:rPr>
-        <w:t>printf</w:t>
-      </w:r>
-      <w:proofErr w:type="spellEnd"/>
+        <w:t>(</w:t>
+      </w:r>
+      <w:proofErr w:type="gramEnd"/>
       <w:r>
         <w:rPr>
           <w:rFonts w:ascii="Consolas" w:eastAsia="Times New Roman" w:hAnsi="Consolas" w:cs="Courier New"/>
@@ -13418,7 +14059,7 @@
           <w:szCs w:val="20"/>
           <w:lang w:eastAsia="es-MX"/>
         </w:rPr>
-        <w:t xml:space="preserve">("Numero de </w:t>
+        <w:t xml:space="preserve">"Numero de </w:t>
       </w:r>
       <w:proofErr w:type="spellStart"/>
       <w:r>
@@ -13491,17 +14132,31 @@
         </w:rPr>
         <w:t xml:space="preserve">   </w:t>
       </w:r>
-      <w:r>
-        <w:rPr>
-          <w:rFonts w:ascii="Consolas" w:eastAsia="Times New Roman" w:hAnsi="Consolas" w:cs="Courier New"/>
-          <w:b/>
-          <w:bCs/>
-          <w:color w:val="000000" w:themeColor="text1"/>
-          <w:sz w:val="20"/>
-          <w:szCs w:val="20"/>
-          <w:lang w:val="en-US" w:eastAsia="es-MX"/>
-        </w:rPr>
-        <w:t>}else{</w:t>
+      <w:proofErr w:type="gramStart"/>
+      <w:r>
+        <w:rPr>
+          <w:rFonts w:ascii="Consolas" w:eastAsia="Times New Roman" w:hAnsi="Consolas" w:cs="Courier New"/>
+          <w:b/>
+          <w:bCs/>
+          <w:color w:val="000000" w:themeColor="text1"/>
+          <w:sz w:val="20"/>
+          <w:szCs w:val="20"/>
+          <w:lang w:val="en-US" w:eastAsia="es-MX"/>
+        </w:rPr>
+        <w:t>}else</w:t>
+      </w:r>
+      <w:proofErr w:type="gramEnd"/>
+      <w:r>
+        <w:rPr>
+          <w:rFonts w:ascii="Consolas" w:eastAsia="Times New Roman" w:hAnsi="Consolas" w:cs="Courier New"/>
+          <w:b/>
+          <w:bCs/>
+          <w:color w:val="000000" w:themeColor="text1"/>
+          <w:sz w:val="20"/>
+          <w:szCs w:val="20"/>
+          <w:lang w:val="en-US" w:eastAsia="es-MX"/>
+        </w:rPr>
+        <w:t>{</w:t>
       </w:r>
     </w:p>
     <w:p>
@@ -13575,6 +14230,7 @@
         <w:t>(</w:t>
       </w:r>
       <w:proofErr w:type="spellStart"/>
+      <w:proofErr w:type="gramStart"/>
       <w:r>
         <w:rPr>
           <w:rFonts w:ascii="Consolas" w:eastAsia="Times New Roman" w:hAnsi="Consolas" w:cs="Courier New"/>
@@ -13598,7 +14254,20 @@
           <w:szCs w:val="20"/>
           <w:lang w:val="en-US" w:eastAsia="es-MX"/>
         </w:rPr>
-        <w:t>[1])==1){</w:t>
+        <w:t>[</w:t>
+      </w:r>
+      <w:proofErr w:type="gramEnd"/>
+      <w:r>
+        <w:rPr>
+          <w:rFonts w:ascii="Consolas" w:eastAsia="Times New Roman" w:hAnsi="Consolas" w:cs="Courier New"/>
+          <w:b/>
+          <w:bCs/>
+          <w:color w:val="000000" w:themeColor="text1"/>
+          <w:sz w:val="20"/>
+          <w:szCs w:val="20"/>
+          <w:lang w:val="en-US" w:eastAsia="es-MX"/>
+        </w:rPr>
+        <w:t>1])==1){</w:t>
       </w:r>
     </w:p>
     <w:p>
@@ -13722,7 +14391,33 @@
           <w:szCs w:val="20"/>
           <w:lang w:val="en-US" w:eastAsia="es-MX"/>
         </w:rPr>
-        <w:t xml:space="preserve">[1],&amp;p,10);          </w:t>
+        <w:t>[1</w:t>
+      </w:r>
+      <w:proofErr w:type="gramStart"/>
+      <w:r>
+        <w:rPr>
+          <w:rFonts w:ascii="Consolas" w:eastAsia="Times New Roman" w:hAnsi="Consolas" w:cs="Courier New"/>
+          <w:b/>
+          <w:bCs/>
+          <w:color w:val="000000" w:themeColor="text1"/>
+          <w:sz w:val="20"/>
+          <w:szCs w:val="20"/>
+          <w:lang w:val="en-US" w:eastAsia="es-MX"/>
+        </w:rPr>
+        <w:t>],&amp;</w:t>
+      </w:r>
+      <w:proofErr w:type="gramEnd"/>
+      <w:r>
+        <w:rPr>
+          <w:rFonts w:ascii="Consolas" w:eastAsia="Times New Roman" w:hAnsi="Consolas" w:cs="Courier New"/>
+          <w:b/>
+          <w:bCs/>
+          <w:color w:val="000000" w:themeColor="text1"/>
+          <w:sz w:val="20"/>
+          <w:szCs w:val="20"/>
+          <w:lang w:val="en-US" w:eastAsia="es-MX"/>
+        </w:rPr>
+        <w:t xml:space="preserve">p,10);          </w:t>
       </w:r>
     </w:p>
     <w:p>
@@ -13793,8 +14488,22 @@
           <w:szCs w:val="20"/>
           <w:lang w:val="en-US" w:eastAsia="es-MX"/>
         </w:rPr>
-        <w:t>(&amp;sem1,0,1);</w:t>
-      </w:r>
+        <w:t>(&amp;sem1,0,1</w:t>
+      </w:r>
+      <w:proofErr w:type="gramStart"/>
+      <w:r>
+        <w:rPr>
+          <w:rFonts w:ascii="Consolas" w:eastAsia="Times New Roman" w:hAnsi="Consolas" w:cs="Courier New"/>
+          <w:b/>
+          <w:bCs/>
+          <w:color w:val="000000" w:themeColor="text1"/>
+          <w:sz w:val="20"/>
+          <w:szCs w:val="20"/>
+          <w:lang w:val="en-US" w:eastAsia="es-MX"/>
+        </w:rPr>
+        <w:t>);</w:t>
+      </w:r>
+      <w:proofErr w:type="gramEnd"/>
     </w:p>
     <w:p>
       <w:pPr>
@@ -13864,7 +14573,33 @@
           <w:szCs w:val="20"/>
           <w:lang w:val="en-US" w:eastAsia="es-MX"/>
         </w:rPr>
-        <w:t>(&amp;hilo_1,NULL,*hilo_1_funcion,NULL);</w:t>
+        <w:t>(&amp;hilo_</w:t>
+      </w:r>
+      <w:proofErr w:type="gramStart"/>
+      <w:r>
+        <w:rPr>
+          <w:rFonts w:ascii="Consolas" w:eastAsia="Times New Roman" w:hAnsi="Consolas" w:cs="Courier New"/>
+          <w:b/>
+          <w:bCs/>
+          <w:color w:val="000000" w:themeColor="text1"/>
+          <w:sz w:val="20"/>
+          <w:szCs w:val="20"/>
+          <w:lang w:val="en-US" w:eastAsia="es-MX"/>
+        </w:rPr>
+        <w:t>1,NULL</w:t>
+      </w:r>
+      <w:proofErr w:type="gramEnd"/>
+      <w:r>
+        <w:rPr>
+          <w:rFonts w:ascii="Consolas" w:eastAsia="Times New Roman" w:hAnsi="Consolas" w:cs="Courier New"/>
+          <w:b/>
+          <w:bCs/>
+          <w:color w:val="000000" w:themeColor="text1"/>
+          <w:sz w:val="20"/>
+          <w:szCs w:val="20"/>
+          <w:lang w:val="en-US" w:eastAsia="es-MX"/>
+        </w:rPr>
+        <w:t>,*hilo_1_funcion,NULL);</w:t>
       </w:r>
     </w:p>
     <w:p>
@@ -13935,7 +14670,33 @@
           <w:szCs w:val="20"/>
           <w:lang w:val="en-US" w:eastAsia="es-MX"/>
         </w:rPr>
-        <w:t xml:space="preserve">(&amp;hilo_2,NULL,*hilo_2_funcion,NULL); </w:t>
+        <w:t>(&amp;hilo_</w:t>
+      </w:r>
+      <w:proofErr w:type="gramStart"/>
+      <w:r>
+        <w:rPr>
+          <w:rFonts w:ascii="Consolas" w:eastAsia="Times New Roman" w:hAnsi="Consolas" w:cs="Courier New"/>
+          <w:b/>
+          <w:bCs/>
+          <w:color w:val="000000" w:themeColor="text1"/>
+          <w:sz w:val="20"/>
+          <w:szCs w:val="20"/>
+          <w:lang w:val="en-US" w:eastAsia="es-MX"/>
+        </w:rPr>
+        <w:t>2,NULL</w:t>
+      </w:r>
+      <w:proofErr w:type="gramEnd"/>
+      <w:r>
+        <w:rPr>
+          <w:rFonts w:ascii="Consolas" w:eastAsia="Times New Roman" w:hAnsi="Consolas" w:cs="Courier New"/>
+          <w:b/>
+          <w:bCs/>
+          <w:color w:val="000000" w:themeColor="text1"/>
+          <w:sz w:val="20"/>
+          <w:szCs w:val="20"/>
+          <w:lang w:val="en-US" w:eastAsia="es-MX"/>
+        </w:rPr>
+        <w:t xml:space="preserve">,*hilo_2_funcion,NULL); </w:t>
       </w:r>
     </w:p>
     <w:p>
@@ -14125,6 +14886,7 @@
         <w:t xml:space="preserve">         </w:t>
       </w:r>
       <w:proofErr w:type="spellStart"/>
+      <w:proofErr w:type="gramStart"/>
       <w:r>
         <w:rPr>
           <w:rFonts w:ascii="Consolas" w:eastAsia="Times New Roman" w:hAnsi="Consolas" w:cs="Courier New"/>
@@ -14148,7 +14910,20 @@
           <w:szCs w:val="20"/>
           <w:lang w:eastAsia="es-MX"/>
         </w:rPr>
-        <w:t>("Contador :%d \</w:t>
+        <w:t>(</w:t>
+      </w:r>
+      <w:proofErr w:type="gramEnd"/>
+      <w:r>
+        <w:rPr>
+          <w:rFonts w:ascii="Consolas" w:eastAsia="Times New Roman" w:hAnsi="Consolas" w:cs="Courier New"/>
+          <w:b/>
+          <w:bCs/>
+          <w:color w:val="000000" w:themeColor="text1"/>
+          <w:sz w:val="20"/>
+          <w:szCs w:val="20"/>
+          <w:lang w:eastAsia="es-MX"/>
+        </w:rPr>
+        <w:t>"Contador :%d \</w:t>
       </w:r>
       <w:proofErr w:type="spellStart"/>
       <w:r>
@@ -14219,7 +14994,33 @@
           <w:szCs w:val="20"/>
           <w:lang w:eastAsia="es-MX"/>
         </w:rPr>
-        <w:t xml:space="preserve">      }else{</w:t>
+        <w:t xml:space="preserve">      </w:t>
+      </w:r>
+      <w:proofErr w:type="gramStart"/>
+      <w:r>
+        <w:rPr>
+          <w:rFonts w:ascii="Consolas" w:eastAsia="Times New Roman" w:hAnsi="Consolas" w:cs="Courier New"/>
+          <w:b/>
+          <w:bCs/>
+          <w:color w:val="000000" w:themeColor="text1"/>
+          <w:sz w:val="20"/>
+          <w:szCs w:val="20"/>
+          <w:lang w:eastAsia="es-MX"/>
+        </w:rPr>
+        <w:t>}else</w:t>
+      </w:r>
+      <w:proofErr w:type="gramEnd"/>
+      <w:r>
+        <w:rPr>
+          <w:rFonts w:ascii="Consolas" w:eastAsia="Times New Roman" w:hAnsi="Consolas" w:cs="Courier New"/>
+          <w:b/>
+          <w:bCs/>
+          <w:color w:val="000000" w:themeColor="text1"/>
+          <w:sz w:val="20"/>
+          <w:szCs w:val="20"/>
+          <w:lang w:eastAsia="es-MX"/>
+        </w:rPr>
+        <w:t>{</w:t>
       </w:r>
     </w:p>
     <w:p>
@@ -14267,6 +15068,7 @@
         <w:t xml:space="preserve">         </w:t>
       </w:r>
       <w:proofErr w:type="spellStart"/>
+      <w:proofErr w:type="gramStart"/>
       <w:r>
         <w:rPr>
           <w:rFonts w:ascii="Consolas" w:eastAsia="Times New Roman" w:hAnsi="Consolas" w:cs="Courier New"/>
@@ -14290,7 +15092,20 @@
           <w:szCs w:val="20"/>
           <w:lang w:eastAsia="es-MX"/>
         </w:rPr>
-        <w:t xml:space="preserve">("Escriba un valor </w:t>
+        <w:t>(</w:t>
+      </w:r>
+      <w:proofErr w:type="gramEnd"/>
+      <w:r>
+        <w:rPr>
+          <w:rFonts w:ascii="Consolas" w:eastAsia="Times New Roman" w:hAnsi="Consolas" w:cs="Courier New"/>
+          <w:b/>
+          <w:bCs/>
+          <w:color w:val="000000" w:themeColor="text1"/>
+          <w:sz w:val="20"/>
+          <w:szCs w:val="20"/>
+          <w:lang w:eastAsia="es-MX"/>
+        </w:rPr>
+        <w:t xml:space="preserve">"Escriba un valor </w:t>
       </w:r>
       <w:proofErr w:type="spellStart"/>
       <w:r>
@@ -14463,8 +15278,22 @@
           <w:szCs w:val="20"/>
           <w:lang w:val="en-US" w:eastAsia="es-MX"/>
         </w:rPr>
-        <w:t xml:space="preserve">   return 0;</w:t>
-      </w:r>
+        <w:t xml:space="preserve">   return </w:t>
+      </w:r>
+      <w:proofErr w:type="gramStart"/>
+      <w:r>
+        <w:rPr>
+          <w:rFonts w:ascii="Consolas" w:eastAsia="Times New Roman" w:hAnsi="Consolas" w:cs="Courier New"/>
+          <w:b/>
+          <w:bCs/>
+          <w:color w:val="000000" w:themeColor="text1"/>
+          <w:sz w:val="20"/>
+          <w:szCs w:val="20"/>
+          <w:lang w:val="en-US" w:eastAsia="es-MX"/>
+        </w:rPr>
+        <w:t>0;</w:t>
+      </w:r>
+      <w:proofErr w:type="gramEnd"/>
     </w:p>
     <w:p>
       <w:pPr>
@@ -14619,7 +15448,33 @@
           <w:szCs w:val="20"/>
           <w:lang w:val="en-US" w:eastAsia="es-MX"/>
         </w:rPr>
-        <w:t xml:space="preserve">static void * hilo_1_funcion(void * </w:t>
+        <w:t>static void * hilo_1_</w:t>
+      </w:r>
+      <w:proofErr w:type="gramStart"/>
+      <w:r>
+        <w:rPr>
+          <w:rFonts w:ascii="Consolas" w:eastAsia="Times New Roman" w:hAnsi="Consolas" w:cs="Courier New"/>
+          <w:b/>
+          <w:bCs/>
+          <w:color w:val="000000" w:themeColor="text1"/>
+          <w:sz w:val="20"/>
+          <w:szCs w:val="20"/>
+          <w:lang w:val="en-US" w:eastAsia="es-MX"/>
+        </w:rPr>
+        <w:t>funcion(</w:t>
+      </w:r>
+      <w:proofErr w:type="gramEnd"/>
+      <w:r>
+        <w:rPr>
+          <w:rFonts w:ascii="Consolas" w:eastAsia="Times New Roman" w:hAnsi="Consolas" w:cs="Courier New"/>
+          <w:b/>
+          <w:bCs/>
+          <w:color w:val="000000" w:themeColor="text1"/>
+          <w:sz w:val="20"/>
+          <w:szCs w:val="20"/>
+          <w:lang w:val="en-US" w:eastAsia="es-MX"/>
+        </w:rPr>
+        <w:t xml:space="preserve">void * </w:t>
       </w:r>
       <w:proofErr w:type="spellStart"/>
       <w:r>
@@ -14690,7 +15545,33 @@
           <w:szCs w:val="20"/>
           <w:lang w:val="en-US" w:eastAsia="es-MX"/>
         </w:rPr>
-        <w:t xml:space="preserve">   while(1){</w:t>
+        <w:t xml:space="preserve">   </w:t>
+      </w:r>
+      <w:proofErr w:type="gramStart"/>
+      <w:r>
+        <w:rPr>
+          <w:rFonts w:ascii="Consolas" w:eastAsia="Times New Roman" w:hAnsi="Consolas" w:cs="Courier New"/>
+          <w:b/>
+          <w:bCs/>
+          <w:color w:val="000000" w:themeColor="text1"/>
+          <w:sz w:val="20"/>
+          <w:szCs w:val="20"/>
+          <w:lang w:val="en-US" w:eastAsia="es-MX"/>
+        </w:rPr>
+        <w:t>while(</w:t>
+      </w:r>
+      <w:proofErr w:type="gramEnd"/>
+      <w:r>
+        <w:rPr>
+          <w:rFonts w:ascii="Consolas" w:eastAsia="Times New Roman" w:hAnsi="Consolas" w:cs="Courier New"/>
+          <w:b/>
+          <w:bCs/>
+          <w:color w:val="000000" w:themeColor="text1"/>
+          <w:sz w:val="20"/>
+          <w:szCs w:val="20"/>
+          <w:lang w:val="en-US" w:eastAsia="es-MX"/>
+        </w:rPr>
+        <w:t>1){</w:t>
       </w:r>
     </w:p>
     <w:p>
@@ -14761,7 +15642,33 @@
           <w:szCs w:val="20"/>
           <w:lang w:val="en-US" w:eastAsia="es-MX"/>
         </w:rPr>
-        <w:t xml:space="preserve">(&amp;sem1);   </w:t>
+        <w:t>(&amp;sem1</w:t>
+      </w:r>
+      <w:proofErr w:type="gramStart"/>
+      <w:r>
+        <w:rPr>
+          <w:rFonts w:ascii="Consolas" w:eastAsia="Times New Roman" w:hAnsi="Consolas" w:cs="Courier New"/>
+          <w:b/>
+          <w:bCs/>
+          <w:color w:val="000000" w:themeColor="text1"/>
+          <w:sz w:val="20"/>
+          <w:szCs w:val="20"/>
+          <w:lang w:val="en-US" w:eastAsia="es-MX"/>
+        </w:rPr>
+        <w:t>);</w:t>
+      </w:r>
+      <w:proofErr w:type="gramEnd"/>
+      <w:r>
+        <w:rPr>
+          <w:rFonts w:ascii="Consolas" w:eastAsia="Times New Roman" w:hAnsi="Consolas" w:cs="Courier New"/>
+          <w:b/>
+          <w:bCs/>
+          <w:color w:val="000000" w:themeColor="text1"/>
+          <w:sz w:val="20"/>
+          <w:szCs w:val="20"/>
+          <w:lang w:val="en-US" w:eastAsia="es-MX"/>
+        </w:rPr>
+        <w:t xml:space="preserve">   </w:t>
       </w:r>
     </w:p>
     <w:p>
@@ -14832,8 +15739,22 @@
           <w:szCs w:val="20"/>
           <w:lang w:val="en-US" w:eastAsia="es-MX"/>
         </w:rPr>
-        <w:t>++;</w:t>
-      </w:r>
+        <w:t>+</w:t>
+      </w:r>
+      <w:proofErr w:type="gramStart"/>
+      <w:r>
+        <w:rPr>
+          <w:rFonts w:ascii="Consolas" w:eastAsia="Times New Roman" w:hAnsi="Consolas" w:cs="Courier New"/>
+          <w:b/>
+          <w:bCs/>
+          <w:color w:val="000000" w:themeColor="text1"/>
+          <w:sz w:val="20"/>
+          <w:szCs w:val="20"/>
+          <w:lang w:val="en-US" w:eastAsia="es-MX"/>
+        </w:rPr>
+        <w:t>+;</w:t>
+      </w:r>
+      <w:proofErr w:type="gramEnd"/>
     </w:p>
     <w:p>
       <w:pPr>
@@ -14903,8 +15824,22 @@
           <w:szCs w:val="20"/>
           <w:lang w:val="en-US" w:eastAsia="es-MX"/>
         </w:rPr>
-        <w:t>(&amp;sem1);</w:t>
-      </w:r>
+        <w:t>(&amp;sem1</w:t>
+      </w:r>
+      <w:proofErr w:type="gramStart"/>
+      <w:r>
+        <w:rPr>
+          <w:rFonts w:ascii="Consolas" w:eastAsia="Times New Roman" w:hAnsi="Consolas" w:cs="Courier New"/>
+          <w:b/>
+          <w:bCs/>
+          <w:color w:val="000000" w:themeColor="text1"/>
+          <w:sz w:val="20"/>
+          <w:szCs w:val="20"/>
+          <w:lang w:val="en-US" w:eastAsia="es-MX"/>
+        </w:rPr>
+        <w:t>);</w:t>
+      </w:r>
+      <w:proofErr w:type="gramEnd"/>
     </w:p>
     <w:p>
       <w:pPr>
@@ -15104,7 +16039,33 @@
           <w:szCs w:val="20"/>
           <w:lang w:val="en-US" w:eastAsia="es-MX"/>
         </w:rPr>
-        <w:t>static void * hilo_2_funcion(void *</w:t>
+        <w:t>static void * hilo_2_</w:t>
+      </w:r>
+      <w:proofErr w:type="gramStart"/>
+      <w:r>
+        <w:rPr>
+          <w:rFonts w:ascii="Consolas" w:eastAsia="Times New Roman" w:hAnsi="Consolas" w:cs="Courier New"/>
+          <w:b/>
+          <w:bCs/>
+          <w:color w:val="000000" w:themeColor="text1"/>
+          <w:sz w:val="20"/>
+          <w:szCs w:val="20"/>
+          <w:lang w:val="en-US" w:eastAsia="es-MX"/>
+        </w:rPr>
+        <w:t>funcion(</w:t>
+      </w:r>
+      <w:proofErr w:type="gramEnd"/>
+      <w:r>
+        <w:rPr>
+          <w:rFonts w:ascii="Consolas" w:eastAsia="Times New Roman" w:hAnsi="Consolas" w:cs="Courier New"/>
+          <w:b/>
+          <w:bCs/>
+          <w:color w:val="000000" w:themeColor="text1"/>
+          <w:sz w:val="20"/>
+          <w:szCs w:val="20"/>
+          <w:lang w:val="en-US" w:eastAsia="es-MX"/>
+        </w:rPr>
+        <w:t>void *</w:t>
       </w:r>
       <w:proofErr w:type="spellStart"/>
       <w:r>
@@ -15175,7 +16136,33 @@
           <w:szCs w:val="20"/>
           <w:lang w:val="en-US" w:eastAsia="es-MX"/>
         </w:rPr>
-        <w:t xml:space="preserve">   while(1){</w:t>
+        <w:t xml:space="preserve">   </w:t>
+      </w:r>
+      <w:proofErr w:type="gramStart"/>
+      <w:r>
+        <w:rPr>
+          <w:rFonts w:ascii="Consolas" w:eastAsia="Times New Roman" w:hAnsi="Consolas" w:cs="Courier New"/>
+          <w:b/>
+          <w:bCs/>
+          <w:color w:val="000000" w:themeColor="text1"/>
+          <w:sz w:val="20"/>
+          <w:szCs w:val="20"/>
+          <w:lang w:val="en-US" w:eastAsia="es-MX"/>
+        </w:rPr>
+        <w:t>while(</w:t>
+      </w:r>
+      <w:proofErr w:type="gramEnd"/>
+      <w:r>
+        <w:rPr>
+          <w:rFonts w:ascii="Consolas" w:eastAsia="Times New Roman" w:hAnsi="Consolas" w:cs="Courier New"/>
+          <w:b/>
+          <w:bCs/>
+          <w:color w:val="000000" w:themeColor="text1"/>
+          <w:sz w:val="20"/>
+          <w:szCs w:val="20"/>
+          <w:lang w:val="en-US" w:eastAsia="es-MX"/>
+        </w:rPr>
+        <w:t>1){</w:t>
       </w:r>
     </w:p>
     <w:p>
@@ -15246,8 +16233,22 @@
           <w:szCs w:val="20"/>
           <w:lang w:val="en-US" w:eastAsia="es-MX"/>
         </w:rPr>
-        <w:t>(&amp;sem1);</w:t>
-      </w:r>
+        <w:t>(&amp;sem1</w:t>
+      </w:r>
+      <w:proofErr w:type="gramStart"/>
+      <w:r>
+        <w:rPr>
+          <w:rFonts w:ascii="Consolas" w:eastAsia="Times New Roman" w:hAnsi="Consolas" w:cs="Courier New"/>
+          <w:b/>
+          <w:bCs/>
+          <w:color w:val="000000" w:themeColor="text1"/>
+          <w:sz w:val="20"/>
+          <w:szCs w:val="20"/>
+          <w:lang w:val="en-US" w:eastAsia="es-MX"/>
+        </w:rPr>
+        <w:t>);</w:t>
+      </w:r>
+      <w:proofErr w:type="gramEnd"/>
     </w:p>
     <w:p>
       <w:pPr>
@@ -15317,8 +16318,22 @@
           <w:szCs w:val="20"/>
           <w:lang w:val="en-US" w:eastAsia="es-MX"/>
         </w:rPr>
-        <w:t>--;</w:t>
-      </w:r>
+        <w:t>-</w:t>
+      </w:r>
+      <w:proofErr w:type="gramStart"/>
+      <w:r>
+        <w:rPr>
+          <w:rFonts w:ascii="Consolas" w:eastAsia="Times New Roman" w:hAnsi="Consolas" w:cs="Courier New"/>
+          <w:b/>
+          <w:bCs/>
+          <w:color w:val="000000" w:themeColor="text1"/>
+          <w:sz w:val="20"/>
+          <w:szCs w:val="20"/>
+          <w:lang w:val="en-US" w:eastAsia="es-MX"/>
+        </w:rPr>
+        <w:t>-;</w:t>
+      </w:r>
+      <w:proofErr w:type="gramEnd"/>
     </w:p>
     <w:p>
       <w:pPr>
@@ -15547,7 +16562,21 @@
         <w:rPr>
           <w:rFonts w:ascii="Times New Roman" w:hAnsi="Times New Roman" w:cs="Times New Roman"/>
         </w:rPr>
-        <w:t xml:space="preserve">En primero se declara un semáforo y contador global para usar en el resto del código. Dentro del Main primero se checa por medio de un if  aplicado a la variable </w:t>
+        <w:t xml:space="preserve">En primero se declara un semáforo y contador global para usar en el resto del código. Dentro del Main primero se checa por medio de un </w:t>
+      </w:r>
+      <w:proofErr w:type="gramStart"/>
+      <w:r>
+        <w:rPr>
+          <w:rFonts w:ascii="Times New Roman" w:hAnsi="Times New Roman" w:cs="Times New Roman"/>
+        </w:rPr>
+        <w:t>if  aplicado</w:t>
+      </w:r>
+      <w:proofErr w:type="gramEnd"/>
+      <w:r>
+        <w:rPr>
+          <w:rFonts w:ascii="Times New Roman" w:hAnsi="Times New Roman" w:cs="Times New Roman"/>
+        </w:rPr>
+        <w:t xml:space="preserve"> a la variable </w:t>
       </w:r>
       <w:proofErr w:type="spellStart"/>
       <w:r>
@@ -15561,7 +16590,21 @@
         <w:rPr>
           <w:rFonts w:ascii="Times New Roman" w:hAnsi="Times New Roman" w:cs="Times New Roman"/>
         </w:rPr>
-        <w:t xml:space="preserve"> si es que el número de parámetros de entrada al llamar al código en el CLI es exactamente 2, que en caso de no cumplirse manda un mensaje diciendo que el número de parámetros es incorrecto. En caso de que los se cumpla el número de parámetros y se supere el primer if , se checa si el segundo argumento proveniente del CLI  es un número entero. Para esto se usó una función propia llamada </w:t>
+        <w:t xml:space="preserve"> si es que el número de parámetros de entrada al llamar al código en el CLI es exactamente 2, que en caso de no cumplirse manda un mensaje diciendo que el número de parámetros es incorrecto. En caso de que los se cumpla el número de parámetros y se supere el primer </w:t>
+      </w:r>
+      <w:proofErr w:type="gramStart"/>
+      <w:r>
+        <w:rPr>
+          <w:rFonts w:ascii="Times New Roman" w:hAnsi="Times New Roman" w:cs="Times New Roman"/>
+        </w:rPr>
+        <w:t>if ,</w:t>
+      </w:r>
+      <w:proofErr w:type="gramEnd"/>
+      <w:r>
+        <w:rPr>
+          <w:rFonts w:ascii="Times New Roman" w:hAnsi="Times New Roman" w:cs="Times New Roman"/>
+        </w:rPr>
+        <w:t xml:space="preserve"> se checa si el segundo argumento proveniente del CLI  es un número entero. Para esto se usó una función propia llamada </w:t>
       </w:r>
       <w:proofErr w:type="spellStart"/>
       <w:r>
@@ -15631,7 +16674,14 @@
         <w:rPr>
           <w:rFonts w:ascii="Times New Roman" w:hAnsi="Times New Roman" w:cs="Times New Roman"/>
         </w:rPr>
-        <w:t xml:space="preserve"> se toma el segundo parámetro de argumentos del programa y por medio de la función  </w:t>
+        <w:t xml:space="preserve"> se toma el segundo parámetro de argumentos del programa y por medio de la </w:t>
+      </w:r>
+      <w:proofErr w:type="gramStart"/>
+      <w:r>
+        <w:rPr>
+          <w:rFonts w:ascii="Times New Roman" w:hAnsi="Times New Roman" w:cs="Times New Roman"/>
+        </w:rPr>
+        <w:t xml:space="preserve">función  </w:t>
       </w:r>
       <w:proofErr w:type="spellStart"/>
       <w:r>
@@ -15641,6 +16691,7 @@
         <w:t>strtol</w:t>
       </w:r>
       <w:proofErr w:type="spellEnd"/>
+      <w:proofErr w:type="gramEnd"/>
       <w:r>
         <w:rPr>
           <w:rFonts w:ascii="Times New Roman" w:hAnsi="Times New Roman" w:cs="Times New Roman"/>
@@ -15693,13 +16744,27 @@
         <w:rPr>
           <w:rFonts w:ascii="Times New Roman" w:hAnsi="Times New Roman" w:cs="Times New Roman"/>
         </w:rPr>
-        <w:t>hilo_1_funcion</w:t>
-      </w:r>
-      <w:r>
-        <w:rPr>
-          <w:rFonts w:ascii="Times New Roman" w:hAnsi="Times New Roman" w:cs="Times New Roman"/>
-        </w:rPr>
-        <w:t xml:space="preserve">  y </w:t>
+        <w:t>hilo_1_</w:t>
+      </w:r>
+      <w:proofErr w:type="gramStart"/>
+      <w:r>
+        <w:rPr>
+          <w:rFonts w:ascii="Times New Roman" w:hAnsi="Times New Roman" w:cs="Times New Roman"/>
+        </w:rPr>
+        <w:t>funcion</w:t>
+      </w:r>
+      <w:r>
+        <w:rPr>
+          <w:rFonts w:ascii="Times New Roman" w:hAnsi="Times New Roman" w:cs="Times New Roman"/>
+        </w:rPr>
+        <w:t xml:space="preserve">  y</w:t>
+      </w:r>
+      <w:proofErr w:type="gramEnd"/>
+      <w:r>
+        <w:rPr>
+          <w:rFonts w:ascii="Times New Roman" w:hAnsi="Times New Roman" w:cs="Times New Roman"/>
+        </w:rPr>
+        <w:t xml:space="preserve"> </w:t>
       </w:r>
       <w:r>
         <w:rPr>
@@ -15893,14 +16958,27 @@
       <w:r>
         <w:t xml:space="preserve">Ilustración </w:t>
       </w:r>
-      <w:fldSimple w:instr=" SEQ Ilustración \* ARABIC ">
-        <w:r>
-          <w:rPr>
-            <w:noProof/>
-          </w:rPr>
-          <w:t>7</w:t>
-        </w:r>
-      </w:fldSimple>
+      <w:r>
+        <w:fldChar w:fldCharType="begin"/>
+      </w:r>
+      <w:r>
+        <w:instrText xml:space="preserve"> SEQ Ilustración \* ARABIC </w:instrText>
+      </w:r>
+      <w:r>
+        <w:fldChar w:fldCharType="separate"/>
+      </w:r>
+      <w:r>
+        <w:rPr>
+          <w:noProof/>
+        </w:rPr>
+        <w:t>7</w:t>
+      </w:r>
+      <w:r>
+        <w:rPr>
+          <w:noProof/>
+        </w:rPr>
+        <w:fldChar w:fldCharType="end"/>
+      </w:r>
       <w:r>
         <w:t xml:space="preserve"> Ejecución </w:t>
       </w:r>
@@ -16756,14 +17834,27 @@
                             <w:r>
                               <w:t xml:space="preserve">Ilustración </w:t>
                             </w:r>
-                            <w:fldSimple w:instr=" SEQ Ilustración \* ARABIC ">
-                              <w:r>
-                                <w:rPr>
-                                  <w:noProof/>
-                                </w:rPr>
-                                <w:t>8</w:t>
-                              </w:r>
-                            </w:fldSimple>
+                            <w:r>
+                              <w:fldChar w:fldCharType="begin"/>
+                            </w:r>
+                            <w:r>
+                              <w:instrText xml:space="preserve"> SEQ Ilustración \* ARABIC </w:instrText>
+                            </w:r>
+                            <w:r>
+                              <w:fldChar w:fldCharType="separate"/>
+                            </w:r>
+                            <w:r>
+                              <w:rPr>
+                                <w:noProof/>
+                              </w:rPr>
+                              <w:t>8</w:t>
+                            </w:r>
+                            <w:r>
+                              <w:rPr>
+                                <w:noProof/>
+                              </w:rPr>
+                              <w:fldChar w:fldCharType="end"/>
+                            </w:r>
                             <w:r>
                               <w:t xml:space="preserve"> Ejecución del código del programa42.c</w:t>
                             </w:r>
@@ -16798,14 +17889,27 @@
                       <w:r>
                         <w:t xml:space="preserve">Ilustración </w:t>
                       </w:r>
-                      <w:fldSimple w:instr=" SEQ Ilustración \* ARABIC ">
-                        <w:r>
-                          <w:rPr>
-                            <w:noProof/>
-                          </w:rPr>
-                          <w:t>8</w:t>
-                        </w:r>
-                      </w:fldSimple>
+                      <w:r>
+                        <w:fldChar w:fldCharType="begin"/>
+                      </w:r>
+                      <w:r>
+                        <w:instrText xml:space="preserve"> SEQ Ilustración \* ARABIC </w:instrText>
+                      </w:r>
+                      <w:r>
+                        <w:fldChar w:fldCharType="separate"/>
+                      </w:r>
+                      <w:r>
+                        <w:rPr>
+                          <w:noProof/>
+                        </w:rPr>
+                        <w:t>8</w:t>
+                      </w:r>
+                      <w:r>
+                        <w:rPr>
+                          <w:noProof/>
+                        </w:rPr>
+                        <w:fldChar w:fldCharType="end"/>
+                      </w:r>
                       <w:r>
                         <w:t xml:space="preserve"> Ejecución del código del programa42.c</w:t>
                       </w:r>
@@ -17306,14 +18410,27 @@
       <w:r>
         <w:t xml:space="preserve">Ilustración </w:t>
       </w:r>
-      <w:fldSimple w:instr=" SEQ Ilustración \* ARABIC ">
-        <w:r>
-          <w:rPr>
-            <w:noProof/>
-          </w:rPr>
-          <w:t>9</w:t>
-        </w:r>
-      </w:fldSimple>
+      <w:r>
+        <w:fldChar w:fldCharType="begin"/>
+      </w:r>
+      <w:r>
+        <w:instrText xml:space="preserve"> SEQ Ilustración \* ARABIC </w:instrText>
+      </w:r>
+      <w:r>
+        <w:fldChar w:fldCharType="separate"/>
+      </w:r>
+      <w:r>
+        <w:rPr>
+          <w:noProof/>
+        </w:rPr>
+        <w:t>9</w:t>
+      </w:r>
+      <w:r>
+        <w:rPr>
+          <w:noProof/>
+        </w:rPr>
+        <w:fldChar w:fldCharType="end"/>
+      </w:r>
       <w:r>
         <w:t xml:space="preserve"> Vista de la carpeta en donde estan almacenados los 2 archivos que </w:t>
       </w:r>
@@ -17415,14 +18532,27 @@
       <w:r>
         <w:t xml:space="preserve">Ilustración </w:t>
       </w:r>
-      <w:fldSimple w:instr=" SEQ Ilustración \* ARABIC ">
-        <w:r>
-          <w:rPr>
-            <w:noProof/>
-          </w:rPr>
-          <w:t>10</w:t>
-        </w:r>
-      </w:fldSimple>
+      <w:r>
+        <w:fldChar w:fldCharType="begin"/>
+      </w:r>
+      <w:r>
+        <w:instrText xml:space="preserve"> SEQ Ilustración \* ARABIC </w:instrText>
+      </w:r>
+      <w:r>
+        <w:fldChar w:fldCharType="separate"/>
+      </w:r>
+      <w:r>
+        <w:rPr>
+          <w:noProof/>
+        </w:rPr>
+        <w:t>10</w:t>
+      </w:r>
+      <w:r>
+        <w:rPr>
+          <w:noProof/>
+        </w:rPr>
+        <w:fldChar w:fldCharType="end"/>
+      </w:r>
       <w:r>
         <w:t xml:space="preserve"> Primera parte del código del pr</w:t>
       </w:r>
@@ -17497,14 +18627,27 @@
       <w:r>
         <w:t xml:space="preserve">Ilustración </w:t>
       </w:r>
-      <w:fldSimple w:instr=" SEQ Ilustración \* ARABIC ">
-        <w:r>
-          <w:rPr>
-            <w:noProof/>
-          </w:rPr>
-          <w:t>11</w:t>
-        </w:r>
-      </w:fldSimple>
+      <w:r>
+        <w:fldChar w:fldCharType="begin"/>
+      </w:r>
+      <w:r>
+        <w:instrText xml:space="preserve"> SEQ Ilustración \* ARABIC </w:instrText>
+      </w:r>
+      <w:r>
+        <w:fldChar w:fldCharType="separate"/>
+      </w:r>
+      <w:r>
+        <w:rPr>
+          <w:noProof/>
+        </w:rPr>
+        <w:t>11</w:t>
+      </w:r>
+      <w:r>
+        <w:rPr>
+          <w:noProof/>
+        </w:rPr>
+        <w:fldChar w:fldCharType="end"/>
+      </w:r>
       <w:r>
         <w:t xml:space="preserve"> </w:t>
       </w:r>
@@ -17588,14 +18731,27 @@
       <w:r>
         <w:t xml:space="preserve">Ilustración </w:t>
       </w:r>
-      <w:fldSimple w:instr=" SEQ Ilustración \* ARABIC ">
-        <w:r>
-          <w:rPr>
-            <w:noProof/>
-          </w:rPr>
-          <w:t>12</w:t>
-        </w:r>
-      </w:fldSimple>
+      <w:r>
+        <w:fldChar w:fldCharType="begin"/>
+      </w:r>
+      <w:r>
+        <w:instrText xml:space="preserve"> SEQ Ilustración \* ARABIC </w:instrText>
+      </w:r>
+      <w:r>
+        <w:fldChar w:fldCharType="separate"/>
+      </w:r>
+      <w:r>
+        <w:rPr>
+          <w:noProof/>
+        </w:rPr>
+        <w:t>12</w:t>
+      </w:r>
+      <w:r>
+        <w:rPr>
+          <w:noProof/>
+        </w:rPr>
+        <w:fldChar w:fldCharType="end"/>
+      </w:r>
       <w:r>
         <w:t xml:space="preserve"> Tercera</w:t>
       </w:r>
@@ -17679,14 +18835,27 @@
       <w:r>
         <w:t xml:space="preserve">Ilustración </w:t>
       </w:r>
-      <w:fldSimple w:instr=" SEQ Ilustración \* ARABIC ">
-        <w:r>
-          <w:rPr>
-            <w:noProof/>
-          </w:rPr>
-          <w:t>13</w:t>
-        </w:r>
-      </w:fldSimple>
+      <w:r>
+        <w:fldChar w:fldCharType="begin"/>
+      </w:r>
+      <w:r>
+        <w:instrText xml:space="preserve"> SEQ Ilustración \* ARABIC </w:instrText>
+      </w:r>
+      <w:r>
+        <w:fldChar w:fldCharType="separate"/>
+      </w:r>
+      <w:r>
+        <w:rPr>
+          <w:noProof/>
+        </w:rPr>
+        <w:t>13</w:t>
+      </w:r>
+      <w:r>
+        <w:rPr>
+          <w:noProof/>
+        </w:rPr>
+        <w:fldChar w:fldCharType="end"/>
+      </w:r>
       <w:r>
         <w:t xml:space="preserve"> Cuarta</w:t>
       </w:r>
@@ -17791,14 +18960,27 @@
       <w:r>
         <w:t xml:space="preserve">Ilustración </w:t>
       </w:r>
-      <w:fldSimple w:instr=" SEQ Ilustración \* ARABIC ">
-        <w:r>
-          <w:rPr>
-            <w:noProof/>
-          </w:rPr>
-          <w:t>14</w:t>
-        </w:r>
-      </w:fldSimple>
+      <w:r>
+        <w:fldChar w:fldCharType="begin"/>
+      </w:r>
+      <w:r>
+        <w:instrText xml:space="preserve"> SEQ Ilustración \* ARABIC </w:instrText>
+      </w:r>
+      <w:r>
+        <w:fldChar w:fldCharType="separate"/>
+      </w:r>
+      <w:r>
+        <w:rPr>
+          <w:noProof/>
+        </w:rPr>
+        <w:t>14</w:t>
+      </w:r>
+      <w:r>
+        <w:rPr>
+          <w:noProof/>
+        </w:rPr>
+        <w:fldChar w:fldCharType="end"/>
+      </w:r>
       <w:r>
         <w:t xml:space="preserve"> Primera</w:t>
       </w:r>
@@ -17872,14 +19054,27 @@
       <w:r>
         <w:t xml:space="preserve">Ilustración </w:t>
       </w:r>
-      <w:fldSimple w:instr=" SEQ Ilustración \* ARABIC ">
-        <w:r>
-          <w:rPr>
-            <w:noProof/>
-          </w:rPr>
-          <w:t>15</w:t>
-        </w:r>
-      </w:fldSimple>
+      <w:r>
+        <w:fldChar w:fldCharType="begin"/>
+      </w:r>
+      <w:r>
+        <w:instrText xml:space="preserve"> SEQ Ilustración \* ARABIC </w:instrText>
+      </w:r>
+      <w:r>
+        <w:fldChar w:fldCharType="separate"/>
+      </w:r>
+      <w:r>
+        <w:rPr>
+          <w:noProof/>
+        </w:rPr>
+        <w:t>15</w:t>
+      </w:r>
+      <w:r>
+        <w:rPr>
+          <w:noProof/>
+        </w:rPr>
+        <w:fldChar w:fldCharType="end"/>
+      </w:r>
       <w:r>
         <w:t xml:space="preserve"> Segunda</w:t>
       </w:r>
@@ -17948,14 +19143,27 @@
       <w:r>
         <w:t xml:space="preserve">Ilustración </w:t>
       </w:r>
-      <w:fldSimple w:instr=" SEQ Ilustración \* ARABIC ">
-        <w:r>
-          <w:rPr>
-            <w:noProof/>
-          </w:rPr>
-          <w:t>16</w:t>
-        </w:r>
-      </w:fldSimple>
+      <w:r>
+        <w:fldChar w:fldCharType="begin"/>
+      </w:r>
+      <w:r>
+        <w:instrText xml:space="preserve"> SEQ Ilustración \* ARABIC </w:instrText>
+      </w:r>
+      <w:r>
+        <w:fldChar w:fldCharType="separate"/>
+      </w:r>
+      <w:r>
+        <w:rPr>
+          <w:noProof/>
+        </w:rPr>
+        <w:t>16</w:t>
+      </w:r>
+      <w:r>
+        <w:rPr>
+          <w:noProof/>
+        </w:rPr>
+        <w:fldChar w:fldCharType="end"/>
+      </w:r>
       <w:r>
         <w:t xml:space="preserve"> Tercera</w:t>
       </w:r>
@@ -18077,14 +19285,27 @@
       <w:r>
         <w:t xml:space="preserve">Ilustración </w:t>
       </w:r>
-      <w:fldSimple w:instr=" SEQ Ilustración \* ARABIC ">
-        <w:r>
-          <w:rPr>
-            <w:noProof/>
-          </w:rPr>
-          <w:t>17</w:t>
-        </w:r>
-      </w:fldSimple>
+      <w:r>
+        <w:fldChar w:fldCharType="begin"/>
+      </w:r>
+      <w:r>
+        <w:instrText xml:space="preserve"> SEQ Ilustración \* ARABIC </w:instrText>
+      </w:r>
+      <w:r>
+        <w:fldChar w:fldCharType="separate"/>
+      </w:r>
+      <w:r>
+        <w:rPr>
+          <w:noProof/>
+        </w:rPr>
+        <w:t>17</w:t>
+      </w:r>
+      <w:r>
+        <w:rPr>
+          <w:noProof/>
+        </w:rPr>
+        <w:fldChar w:fldCharType="end"/>
+      </w:r>
       <w:r>
         <w:t xml:space="preserve"> Código completo de proceso_1.c</w:t>
       </w:r>
@@ -18113,9 +19334,17 @@
         <w:rPr>
           <w:rFonts w:ascii="Times New Roman" w:hAnsi="Times New Roman" w:cs="Times New Roman"/>
         </w:rPr>
-        <w:t>o completo proceso_2.c.</w:t>
+        <w:t>o completo proceso_</w:t>
+      </w:r>
+      <w:proofErr w:type="gramStart"/>
+      <w:r>
+        <w:rPr>
+          <w:rFonts w:ascii="Times New Roman" w:hAnsi="Times New Roman" w:cs="Times New Roman"/>
+        </w:rPr>
+        <w:t>2.c.</w:t>
       </w:r>
       <w:bookmarkEnd w:id="36"/>
+      <w:proofErr w:type="gramEnd"/>
     </w:p>
     <w:p/>
     <w:p>
@@ -18172,14 +19401,27 @@
       <w:r>
         <w:t xml:space="preserve">Ilustración </w:t>
       </w:r>
-      <w:fldSimple w:instr=" SEQ Ilustración \* ARABIC ">
-        <w:r>
-          <w:rPr>
-            <w:noProof/>
-          </w:rPr>
-          <w:t>18</w:t>
-        </w:r>
-      </w:fldSimple>
+      <w:r>
+        <w:fldChar w:fldCharType="begin"/>
+      </w:r>
+      <w:r>
+        <w:instrText xml:space="preserve"> SEQ Ilustración \* ARABIC </w:instrText>
+      </w:r>
+      <w:r>
+        <w:fldChar w:fldCharType="separate"/>
+      </w:r>
+      <w:r>
+        <w:rPr>
+          <w:noProof/>
+        </w:rPr>
+        <w:t>18</w:t>
+      </w:r>
+      <w:r>
+        <w:rPr>
+          <w:noProof/>
+        </w:rPr>
+        <w:fldChar w:fldCharType="end"/>
+      </w:r>
       <w:r>
         <w:t xml:space="preserve"> </w:t>
       </w:r>
@@ -18351,14 +19593,27 @@
       <w:r>
         <w:t xml:space="preserve">Ilustración </w:t>
       </w:r>
-      <w:fldSimple w:instr=" SEQ Ilustración \* ARABIC ">
-        <w:r>
-          <w:rPr>
-            <w:noProof/>
-          </w:rPr>
-          <w:t>19</w:t>
-        </w:r>
-      </w:fldSimple>
+      <w:r>
+        <w:fldChar w:fldCharType="begin"/>
+      </w:r>
+      <w:r>
+        <w:instrText xml:space="preserve"> SEQ Ilustración \* ARABIC </w:instrText>
+      </w:r>
+      <w:r>
+        <w:fldChar w:fldCharType="separate"/>
+      </w:r>
+      <w:r>
+        <w:rPr>
+          <w:noProof/>
+        </w:rPr>
+        <w:t>19</w:t>
+      </w:r>
+      <w:r>
+        <w:rPr>
+          <w:noProof/>
+        </w:rPr>
+        <w:fldChar w:fldCharType="end"/>
+      </w:r>
       <w:r>
         <w:t xml:space="preserve"> </w:t>
       </w:r>
@@ -18742,24 +19997,14 @@
       <w:r>
         <w:t xml:space="preserve">Ilustración </w:t>
       </w:r>
-      <w:r>
-        <w:fldChar w:fldCharType="begin"/>
-      </w:r>
-      <w:r>
-        <w:instrText xml:space="preserve"> SEQ Ilustración \* ARABIC </w:instrText>
-      </w:r>
-      <w:r>
-        <w:fldChar w:fldCharType="separate"/>
-      </w:r>
-      <w:r>
-        <w:rPr>
-          <w:noProof/>
-        </w:rPr>
-        <w:t>20</w:t>
-      </w:r>
-      <w:r>
-        <w:fldChar w:fldCharType="end"/>
-      </w:r>
+      <w:fldSimple w:instr=" SEQ Ilustración \* ARABIC ">
+        <w:r>
+          <w:rPr>
+            <w:noProof/>
+          </w:rPr>
+          <w:t>20</w:t>
+        </w:r>
+      </w:fldSimple>
       <w:r>
         <w:t>. Bibliotecas y método para crear un semáforo</w:t>
       </w:r>
@@ -18817,24 +20062,14 @@
       <w:r>
         <w:t xml:space="preserve">Ilustración </w:t>
       </w:r>
-      <w:r>
-        <w:fldChar w:fldCharType="begin"/>
-      </w:r>
-      <w:r>
-        <w:instrText xml:space="preserve"> SEQ Ilustración \* ARABIC </w:instrText>
-      </w:r>
-      <w:r>
-        <w:fldChar w:fldCharType="separate"/>
-      </w:r>
-      <w:r>
-        <w:rPr>
-          <w:noProof/>
-        </w:rPr>
-        <w:t>21</w:t>
-      </w:r>
-      <w:r>
-        <w:fldChar w:fldCharType="end"/>
-      </w:r>
+      <w:fldSimple w:instr=" SEQ Ilustración \* ARABIC ">
+        <w:r>
+          <w:rPr>
+            <w:noProof/>
+          </w:rPr>
+          <w:t>21</w:t>
+        </w:r>
+      </w:fldSimple>
       <w:r>
         <w:t xml:space="preserve"> Métodos del semáforo</w:t>
       </w:r>
@@ -18891,24 +20126,14 @@
       <w:r>
         <w:t xml:space="preserve">Ilustración </w:t>
       </w:r>
-      <w:r>
-        <w:fldChar w:fldCharType="begin"/>
-      </w:r>
-      <w:r>
-        <w:instrText xml:space="preserve"> SEQ Ilustración \* ARABIC </w:instrText>
-      </w:r>
-      <w:r>
-        <w:fldChar w:fldCharType="separate"/>
-      </w:r>
-      <w:r>
-        <w:rPr>
-          <w:noProof/>
-        </w:rPr>
-        <w:t>22</w:t>
-      </w:r>
-      <w:r>
-        <w:fldChar w:fldCharType="end"/>
-      </w:r>
+      <w:fldSimple w:instr=" SEQ Ilustración \* ARABIC ">
+        <w:r>
+          <w:rPr>
+            <w:noProof/>
+          </w:rPr>
+          <w:t>22</w:t>
+        </w:r>
+      </w:fldSimple>
       <w:r>
         <w:t xml:space="preserve"> Región crítica y no critica de los procesos</w:t>
       </w:r>
@@ -18966,24 +20191,14 @@
       <w:r>
         <w:t xml:space="preserve">Ilustración </w:t>
       </w:r>
-      <w:r>
-        <w:fldChar w:fldCharType="begin"/>
-      </w:r>
-      <w:r>
-        <w:instrText xml:space="preserve"> SEQ Ilustración \* ARABIC </w:instrText>
-      </w:r>
-      <w:r>
-        <w:fldChar w:fldCharType="separate"/>
-      </w:r>
-      <w:r>
-        <w:rPr>
-          <w:noProof/>
-        </w:rPr>
-        <w:t>23</w:t>
-      </w:r>
-      <w:r>
-        <w:fldChar w:fldCharType="end"/>
-      </w:r>
+      <w:fldSimple w:instr=" SEQ Ilustración \* ARABIC ">
+        <w:r>
+          <w:rPr>
+            <w:noProof/>
+          </w:rPr>
+          <w:t>23</w:t>
+        </w:r>
+      </w:fldSimple>
       <w:r>
         <w:t xml:space="preserve"> Creación de los semáforos para los procesos</w:t>
       </w:r>
@@ -19087,24 +20302,14 @@
       <w:r>
         <w:t xml:space="preserve">Ilustración </w:t>
       </w:r>
-      <w:r>
-        <w:fldChar w:fldCharType="begin"/>
-      </w:r>
-      <w:r>
-        <w:instrText xml:space="preserve"> SEQ Ilustración \* ARABIC </w:instrText>
-      </w:r>
-      <w:r>
-        <w:fldChar w:fldCharType="separate"/>
-      </w:r>
-      <w:r>
-        <w:rPr>
-          <w:noProof/>
-        </w:rPr>
-        <w:t>24</w:t>
-      </w:r>
-      <w:r>
-        <w:fldChar w:fldCharType="end"/>
-      </w:r>
+      <w:fldSimple w:instr=" SEQ Ilustración \* ARABIC ">
+        <w:r>
+          <w:rPr>
+            <w:noProof/>
+          </w:rPr>
+          <w:t>24</w:t>
+        </w:r>
+      </w:fldSimple>
       <w:r>
         <w:t xml:space="preserve"> Implementación del algoritmo de </w:t>
       </w:r>
@@ -19743,7 +20948,20 @@
           <w:szCs w:val="20"/>
           <w:lang w:eastAsia="es-MX"/>
         </w:rPr>
-        <w:t>Crea_semaforo</w:t>
+        <w:t>Crea_</w:t>
+      </w:r>
+      <w:proofErr w:type="gramStart"/>
+      <w:r>
+        <w:rPr>
+          <w:rFonts w:ascii="Consolas" w:eastAsia="Times New Roman" w:hAnsi="Consolas" w:cs="Courier New"/>
+          <w:b/>
+          <w:bCs/>
+          <w:color w:val="000000" w:themeColor="text1"/>
+          <w:sz w:val="20"/>
+          <w:szCs w:val="20"/>
+          <w:lang w:eastAsia="es-MX"/>
+        </w:rPr>
+        <w:t>semaforo</w:t>
       </w:r>
       <w:proofErr w:type="spellEnd"/>
       <w:r>
@@ -19759,6 +20977,7 @@
         <w:t>(</w:t>
       </w:r>
       <w:proofErr w:type="spellStart"/>
+      <w:proofErr w:type="gramEnd"/>
       <w:r>
         <w:rPr>
           <w:rFonts w:ascii="Consolas" w:eastAsia="Times New Roman" w:hAnsi="Consolas" w:cs="Courier New"/>
@@ -19976,7 +21195,33 @@
           <w:szCs w:val="20"/>
           <w:lang w:val="en-US" w:eastAsia="es-MX"/>
         </w:rPr>
-        <w:t>(llave,1,IPC_CREAT|PERMISOS);</w:t>
+        <w:t>(llave,</w:t>
+      </w:r>
+      <w:proofErr w:type="gramStart"/>
+      <w:r>
+        <w:rPr>
+          <w:rFonts w:ascii="Consolas" w:eastAsia="Times New Roman" w:hAnsi="Consolas" w:cs="Courier New"/>
+          <w:b/>
+          <w:bCs/>
+          <w:color w:val="000000" w:themeColor="text1"/>
+          <w:sz w:val="20"/>
+          <w:szCs w:val="20"/>
+          <w:lang w:val="en-US" w:eastAsia="es-MX"/>
+        </w:rPr>
+        <w:t>1,IPC</w:t>
+      </w:r>
+      <w:proofErr w:type="gramEnd"/>
+      <w:r>
+        <w:rPr>
+          <w:rFonts w:ascii="Consolas" w:eastAsia="Times New Roman" w:hAnsi="Consolas" w:cs="Courier New"/>
+          <w:b/>
+          <w:bCs/>
+          <w:color w:val="000000" w:themeColor="text1"/>
+          <w:sz w:val="20"/>
+          <w:szCs w:val="20"/>
+          <w:lang w:val="en-US" w:eastAsia="es-MX"/>
+        </w:rPr>
+        <w:t>_CREAT|PERMISOS);</w:t>
       </w:r>
     </w:p>
     <w:p>
@@ -20137,8 +21382,22 @@
           <w:szCs w:val="20"/>
           <w:lang w:val="en-US" w:eastAsia="es-MX"/>
         </w:rPr>
-        <w:t xml:space="preserve">      return -1;</w:t>
-      </w:r>
+        <w:t xml:space="preserve">      return </w:t>
+      </w:r>
+      <w:proofErr w:type="gramStart"/>
+      <w:r>
+        <w:rPr>
+          <w:rFonts w:ascii="Consolas" w:eastAsia="Times New Roman" w:hAnsi="Consolas" w:cs="Courier New"/>
+          <w:b/>
+          <w:bCs/>
+          <w:color w:val="000000" w:themeColor="text1"/>
+          <w:sz w:val="20"/>
+          <w:szCs w:val="20"/>
+          <w:lang w:val="en-US" w:eastAsia="es-MX"/>
+        </w:rPr>
+        <w:t>-1;</w:t>
+      </w:r>
+      <w:proofErr w:type="gramEnd"/>
     </w:p>
     <w:p>
       <w:pPr>
@@ -20253,7 +21512,33 @@
           <w:szCs w:val="20"/>
           <w:lang w:val="en-US" w:eastAsia="es-MX"/>
         </w:rPr>
-        <w:t>(semid,0,SETVAL,valor_inicial);</w:t>
+        <w:t>(semid,</w:t>
+      </w:r>
+      <w:proofErr w:type="gramStart"/>
+      <w:r>
+        <w:rPr>
+          <w:rFonts w:ascii="Consolas" w:eastAsia="Times New Roman" w:hAnsi="Consolas" w:cs="Courier New"/>
+          <w:b/>
+          <w:bCs/>
+          <w:color w:val="000000" w:themeColor="text1"/>
+          <w:sz w:val="20"/>
+          <w:szCs w:val="20"/>
+          <w:lang w:val="en-US" w:eastAsia="es-MX"/>
+        </w:rPr>
+        <w:t>0,SETVAL</w:t>
+      </w:r>
+      <w:proofErr w:type="gramEnd"/>
+      <w:r>
+        <w:rPr>
+          <w:rFonts w:ascii="Consolas" w:eastAsia="Times New Roman" w:hAnsi="Consolas" w:cs="Courier New"/>
+          <w:b/>
+          <w:bCs/>
+          <w:color w:val="000000" w:themeColor="text1"/>
+          <w:sz w:val="20"/>
+          <w:szCs w:val="20"/>
+          <w:lang w:val="en-US" w:eastAsia="es-MX"/>
+        </w:rPr>
+        <w:t>,valor_inicial);</w:t>
       </w:r>
     </w:p>
     <w:p>
@@ -20301,6 +21586,7 @@
         <w:t xml:space="preserve">   return </w:t>
       </w:r>
       <w:proofErr w:type="spellStart"/>
+      <w:proofErr w:type="gramStart"/>
       <w:r>
         <w:rPr>
           <w:rFonts w:ascii="Consolas" w:eastAsia="Times New Roman" w:hAnsi="Consolas" w:cs="Courier New"/>
@@ -20326,6 +21612,7 @@
         </w:rPr>
         <w:t>;</w:t>
       </w:r>
+      <w:proofErr w:type="gramEnd"/>
     </w:p>
     <w:p>
       <w:pPr>
@@ -20573,6 +21860,7 @@
         <w:t xml:space="preserve"> </w:t>
       </w:r>
       <w:proofErr w:type="spellStart"/>
+      <w:proofErr w:type="gramStart"/>
       <w:r>
         <w:rPr>
           <w:rFonts w:ascii="Consolas" w:eastAsia="Times New Roman" w:hAnsi="Consolas" w:cs="Courier New"/>
@@ -20599,6 +21887,7 @@
         <w:t>(</w:t>
       </w:r>
       <w:proofErr w:type="spellStart"/>
+      <w:proofErr w:type="gramEnd"/>
       <w:r>
         <w:rPr>
           <w:rFonts w:ascii="Consolas" w:eastAsia="Times New Roman" w:hAnsi="Consolas" w:cs="Courier New"/>
@@ -20777,7 +22066,20 @@
           <w:szCs w:val="20"/>
           <w:lang w:val="en-US" w:eastAsia="es-MX"/>
         </w:rPr>
-        <w:t>op_p</w:t>
+        <w:t>op_</w:t>
+      </w:r>
+      <w:proofErr w:type="gramStart"/>
+      <w:r>
+        <w:rPr>
+          <w:rFonts w:ascii="Consolas" w:eastAsia="Times New Roman" w:hAnsi="Consolas" w:cs="Courier New"/>
+          <w:b/>
+          <w:bCs/>
+          <w:color w:val="000000" w:themeColor="text1"/>
+          <w:sz w:val="20"/>
+          <w:szCs w:val="20"/>
+          <w:lang w:val="en-US" w:eastAsia="es-MX"/>
+        </w:rPr>
+        <w:t>p</w:t>
       </w:r>
       <w:proofErr w:type="spellEnd"/>
       <w:r>
@@ -20790,7 +22092,20 @@
           <w:szCs w:val="20"/>
           <w:lang w:val="en-US" w:eastAsia="es-MX"/>
         </w:rPr>
-        <w:t>[]={0,-1,0};</w:t>
+        <w:t>[</w:t>
+      </w:r>
+      <w:proofErr w:type="gramEnd"/>
+      <w:r>
+        <w:rPr>
+          <w:rFonts w:ascii="Consolas" w:eastAsia="Times New Roman" w:hAnsi="Consolas" w:cs="Courier New"/>
+          <w:b/>
+          <w:bCs/>
+          <w:color w:val="000000" w:themeColor="text1"/>
+          <w:sz w:val="20"/>
+          <w:szCs w:val="20"/>
+          <w:lang w:val="en-US" w:eastAsia="es-MX"/>
+        </w:rPr>
+        <w:t>]={0,-1,0};</w:t>
       </w:r>
     </w:p>
     <w:p>
@@ -20861,7 +22176,33 @@
           <w:szCs w:val="20"/>
           <w:lang w:val="en-US" w:eastAsia="es-MX"/>
         </w:rPr>
-        <w:t>(semid,op_p,1);</w:t>
+        <w:t>(</w:t>
+      </w:r>
+      <w:proofErr w:type="gramStart"/>
+      <w:r>
+        <w:rPr>
+          <w:rFonts w:ascii="Consolas" w:eastAsia="Times New Roman" w:hAnsi="Consolas" w:cs="Courier New"/>
+          <w:b/>
+          <w:bCs/>
+          <w:color w:val="000000" w:themeColor="text1"/>
+          <w:sz w:val="20"/>
+          <w:szCs w:val="20"/>
+          <w:lang w:val="en-US" w:eastAsia="es-MX"/>
+        </w:rPr>
+        <w:t>semid,op</w:t>
+      </w:r>
+      <w:proofErr w:type="gramEnd"/>
+      <w:r>
+        <w:rPr>
+          <w:rFonts w:ascii="Consolas" w:eastAsia="Times New Roman" w:hAnsi="Consolas" w:cs="Courier New"/>
+          <w:b/>
+          <w:bCs/>
+          <w:color w:val="000000" w:themeColor="text1"/>
+          <w:sz w:val="20"/>
+          <w:szCs w:val="20"/>
+          <w:lang w:val="en-US" w:eastAsia="es-MX"/>
+        </w:rPr>
+        <w:t>_p,1);</w:t>
       </w:r>
     </w:p>
     <w:p>
@@ -20984,7 +22325,33 @@
           <w:szCs w:val="20"/>
           <w:lang w:val="en-US" w:eastAsia="es-MX"/>
         </w:rPr>
-        <w:t xml:space="preserve">void up(int </w:t>
+        <w:t xml:space="preserve">void </w:t>
+      </w:r>
+      <w:proofErr w:type="gramStart"/>
+      <w:r>
+        <w:rPr>
+          <w:rFonts w:ascii="Consolas" w:eastAsia="Times New Roman" w:hAnsi="Consolas" w:cs="Courier New"/>
+          <w:b/>
+          <w:bCs/>
+          <w:color w:val="000000" w:themeColor="text1"/>
+          <w:sz w:val="20"/>
+          <w:szCs w:val="20"/>
+          <w:lang w:val="en-US" w:eastAsia="es-MX"/>
+        </w:rPr>
+        <w:t>up(</w:t>
+      </w:r>
+      <w:proofErr w:type="gramEnd"/>
+      <w:r>
+        <w:rPr>
+          <w:rFonts w:ascii="Consolas" w:eastAsia="Times New Roman" w:hAnsi="Consolas" w:cs="Courier New"/>
+          <w:b/>
+          <w:bCs/>
+          <w:color w:val="000000" w:themeColor="text1"/>
+          <w:sz w:val="20"/>
+          <w:szCs w:val="20"/>
+          <w:lang w:val="en-US" w:eastAsia="es-MX"/>
+        </w:rPr>
+        <w:t xml:space="preserve">int </w:t>
       </w:r>
       <w:proofErr w:type="spellStart"/>
       <w:r>
@@ -21139,7 +22506,20 @@
           <w:szCs w:val="20"/>
           <w:lang w:val="en-US" w:eastAsia="es-MX"/>
         </w:rPr>
-        <w:t>op_v</w:t>
+        <w:t>op_</w:t>
+      </w:r>
+      <w:proofErr w:type="gramStart"/>
+      <w:r>
+        <w:rPr>
+          <w:rFonts w:ascii="Consolas" w:eastAsia="Times New Roman" w:hAnsi="Consolas" w:cs="Courier New"/>
+          <w:b/>
+          <w:bCs/>
+          <w:color w:val="000000" w:themeColor="text1"/>
+          <w:sz w:val="20"/>
+          <w:szCs w:val="20"/>
+          <w:lang w:val="en-US" w:eastAsia="es-MX"/>
+        </w:rPr>
+        <w:t>v</w:t>
       </w:r>
       <w:proofErr w:type="spellEnd"/>
       <w:r>
@@ -21152,7 +22532,20 @@
           <w:szCs w:val="20"/>
           <w:lang w:val="en-US" w:eastAsia="es-MX"/>
         </w:rPr>
-        <w:t>[]={0,+1,0};</w:t>
+        <w:t>[</w:t>
+      </w:r>
+      <w:proofErr w:type="gramEnd"/>
+      <w:r>
+        <w:rPr>
+          <w:rFonts w:ascii="Consolas" w:eastAsia="Times New Roman" w:hAnsi="Consolas" w:cs="Courier New"/>
+          <w:b/>
+          <w:bCs/>
+          <w:color w:val="000000" w:themeColor="text1"/>
+          <w:sz w:val="20"/>
+          <w:szCs w:val="20"/>
+          <w:lang w:val="en-US" w:eastAsia="es-MX"/>
+        </w:rPr>
+        <w:t>]={0,+1,0};</w:t>
       </w:r>
     </w:p>
     <w:p>
@@ -21223,7 +22616,33 @@
           <w:szCs w:val="20"/>
           <w:lang w:eastAsia="es-MX"/>
         </w:rPr>
-        <w:t>(semid,op_v,1);</w:t>
+        <w:t>(</w:t>
+      </w:r>
+      <w:proofErr w:type="gramStart"/>
+      <w:r>
+        <w:rPr>
+          <w:rFonts w:ascii="Consolas" w:eastAsia="Times New Roman" w:hAnsi="Consolas" w:cs="Courier New"/>
+          <w:b/>
+          <w:bCs/>
+          <w:color w:val="000000" w:themeColor="text1"/>
+          <w:sz w:val="20"/>
+          <w:szCs w:val="20"/>
+          <w:lang w:eastAsia="es-MX"/>
+        </w:rPr>
+        <w:t>semid,op</w:t>
+      </w:r>
+      <w:proofErr w:type="gramEnd"/>
+      <w:r>
+        <w:rPr>
+          <w:rFonts w:ascii="Consolas" w:eastAsia="Times New Roman" w:hAnsi="Consolas" w:cs="Courier New"/>
+          <w:b/>
+          <w:bCs/>
+          <w:color w:val="000000" w:themeColor="text1"/>
+          <w:sz w:val="20"/>
+          <w:szCs w:val="20"/>
+          <w:lang w:eastAsia="es-MX"/>
+        </w:rPr>
+        <w:t>_v,1);</w:t>
       </w:r>
     </w:p>
     <w:p>
@@ -21408,6 +22827,7 @@
         <w:t xml:space="preserve"> </w:t>
       </w:r>
       <w:proofErr w:type="spellStart"/>
+      <w:proofErr w:type="gramStart"/>
       <w:r>
         <w:rPr>
           <w:rFonts w:ascii="Consolas" w:eastAsia="Times New Roman" w:hAnsi="Consolas" w:cs="Courier New"/>
@@ -21431,7 +22851,20 @@
           <w:szCs w:val="20"/>
           <w:lang w:eastAsia="es-MX"/>
         </w:rPr>
-        <w:t>()</w:t>
+        <w:t>(</w:t>
+      </w:r>
+      <w:proofErr w:type="gramEnd"/>
+      <w:r>
+        <w:rPr>
+          <w:rFonts w:ascii="Consolas" w:eastAsia="Times New Roman" w:hAnsi="Consolas" w:cs="Courier New"/>
+          <w:b/>
+          <w:bCs/>
+          <w:color w:val="000000" w:themeColor="text1"/>
+          <w:sz w:val="20"/>
+          <w:szCs w:val="20"/>
+          <w:lang w:eastAsia="es-MX"/>
+        </w:rPr>
+        <w:t>)</w:t>
       </w:r>
     </w:p>
     <w:p>
@@ -21595,6 +23028,7 @@
         <w:t xml:space="preserve">   </w:t>
       </w:r>
       <w:proofErr w:type="spellStart"/>
+      <w:proofErr w:type="gramStart"/>
       <w:r>
         <w:rPr>
           <w:rFonts w:ascii="Consolas" w:eastAsia="Times New Roman" w:hAnsi="Consolas" w:cs="Courier New"/>
@@ -21618,7 +23052,20 @@
           <w:szCs w:val="20"/>
           <w:lang w:eastAsia="es-MX"/>
         </w:rPr>
-        <w:t>("\</w:t>
+        <w:t>(</w:t>
+      </w:r>
+      <w:proofErr w:type="gramEnd"/>
+      <w:r>
+        <w:rPr>
+          <w:rFonts w:ascii="Consolas" w:eastAsia="Times New Roman" w:hAnsi="Consolas" w:cs="Courier New"/>
+          <w:b/>
+          <w:bCs/>
+          <w:color w:val="000000" w:themeColor="text1"/>
+          <w:sz w:val="20"/>
+          <w:szCs w:val="20"/>
+          <w:lang w:eastAsia="es-MX"/>
+        </w:rPr>
+        <w:t>"\</w:t>
       </w:r>
       <w:proofErr w:type="spellStart"/>
       <w:r>
@@ -21805,7 +23252,33 @@
           <w:szCs w:val="20"/>
           <w:lang w:val="en-US" w:eastAsia="es-MX"/>
         </w:rPr>
-        <w:t>=0;i&lt;3;i++)</w:t>
+        <w:t>=</w:t>
+      </w:r>
+      <w:proofErr w:type="gramStart"/>
+      <w:r>
+        <w:rPr>
+          <w:rFonts w:ascii="Consolas" w:eastAsia="Times New Roman" w:hAnsi="Consolas" w:cs="Courier New"/>
+          <w:b/>
+          <w:bCs/>
+          <w:color w:val="000000" w:themeColor="text1"/>
+          <w:sz w:val="20"/>
+          <w:szCs w:val="20"/>
+          <w:lang w:val="en-US" w:eastAsia="es-MX"/>
+        </w:rPr>
+        <w:t>0;i</w:t>
+      </w:r>
+      <w:proofErr w:type="gramEnd"/>
+      <w:r>
+        <w:rPr>
+          <w:rFonts w:ascii="Consolas" w:eastAsia="Times New Roman" w:hAnsi="Consolas" w:cs="Courier New"/>
+          <w:b/>
+          <w:bCs/>
+          <w:color w:val="000000" w:themeColor="text1"/>
+          <w:sz w:val="20"/>
+          <w:szCs w:val="20"/>
+          <w:lang w:val="en-US" w:eastAsia="es-MX"/>
+        </w:rPr>
+        <w:t>&lt;3;i++)</w:t>
       </w:r>
     </w:p>
     <w:p>
@@ -21898,6 +23371,7 @@
         <w:t xml:space="preserve">      </w:t>
       </w:r>
       <w:proofErr w:type="spellStart"/>
+      <w:proofErr w:type="gramStart"/>
       <w:r>
         <w:rPr>
           <w:rFonts w:ascii="Consolas" w:eastAsia="Times New Roman" w:hAnsi="Consolas" w:cs="Courier New"/>
@@ -21921,7 +23395,20 @@
           <w:szCs w:val="20"/>
           <w:lang w:val="en-US" w:eastAsia="es-MX"/>
         </w:rPr>
-        <w:t>("\</w:t>
+        <w:t>(</w:t>
+      </w:r>
+      <w:proofErr w:type="gramEnd"/>
+      <w:r>
+        <w:rPr>
+          <w:rFonts w:ascii="Consolas" w:eastAsia="Times New Roman" w:hAnsi="Consolas" w:cs="Courier New"/>
+          <w:b/>
+          <w:bCs/>
+          <w:color w:val="000000" w:themeColor="text1"/>
+          <w:sz w:val="20"/>
+          <w:szCs w:val="20"/>
+          <w:lang w:val="en-US" w:eastAsia="es-MX"/>
+        </w:rPr>
+        <w:t>"\</w:t>
       </w:r>
       <w:proofErr w:type="spellStart"/>
       <w:r>
@@ -22047,6 +23534,7 @@
         <w:t xml:space="preserve">      </w:t>
       </w:r>
       <w:proofErr w:type="spellStart"/>
+      <w:proofErr w:type="gramStart"/>
       <w:r>
         <w:rPr>
           <w:rFonts w:ascii="Consolas" w:eastAsia="Times New Roman" w:hAnsi="Consolas" w:cs="Courier New"/>
@@ -22070,7 +23558,20 @@
           <w:szCs w:val="20"/>
           <w:lang w:eastAsia="es-MX"/>
         </w:rPr>
-        <w:t>(1);</w:t>
+        <w:t>(</w:t>
+      </w:r>
+      <w:proofErr w:type="gramEnd"/>
+      <w:r>
+        <w:rPr>
+          <w:rFonts w:ascii="Consolas" w:eastAsia="Times New Roman" w:hAnsi="Consolas" w:cs="Courier New"/>
+          <w:b/>
+          <w:bCs/>
+          <w:color w:val="000000" w:themeColor="text1"/>
+          <w:sz w:val="20"/>
+          <w:szCs w:val="20"/>
+          <w:lang w:eastAsia="es-MX"/>
+        </w:rPr>
+        <w:t>1);</w:t>
       </w:r>
       <w:r>
         <w:rPr>
@@ -22303,6 +23804,7 @@
         <w:t xml:space="preserve"> </w:t>
       </w:r>
       <w:proofErr w:type="spellStart"/>
+      <w:proofErr w:type="gramStart"/>
       <w:r>
         <w:rPr>
           <w:rFonts w:ascii="Consolas" w:eastAsia="Times New Roman" w:hAnsi="Consolas" w:cs="Courier New"/>
@@ -22326,7 +23828,20 @@
           <w:szCs w:val="20"/>
           <w:lang w:eastAsia="es-MX"/>
         </w:rPr>
-        <w:t>()</w:t>
+        <w:t>(</w:t>
+      </w:r>
+      <w:proofErr w:type="gramEnd"/>
+      <w:r>
+        <w:rPr>
+          <w:rFonts w:ascii="Consolas" w:eastAsia="Times New Roman" w:hAnsi="Consolas" w:cs="Courier New"/>
+          <w:b/>
+          <w:bCs/>
+          <w:color w:val="000000" w:themeColor="text1"/>
+          <w:sz w:val="20"/>
+          <w:szCs w:val="20"/>
+          <w:lang w:eastAsia="es-MX"/>
+        </w:rPr>
+        <w:t>)</w:t>
       </w:r>
     </w:p>
     <w:p>
@@ -22490,6 +24005,7 @@
         <w:t xml:space="preserve">   </w:t>
       </w:r>
       <w:proofErr w:type="spellStart"/>
+      <w:proofErr w:type="gramStart"/>
       <w:r>
         <w:rPr>
           <w:rFonts w:ascii="Consolas" w:eastAsia="Times New Roman" w:hAnsi="Consolas" w:cs="Courier New"/>
@@ -22513,7 +24029,20 @@
           <w:szCs w:val="20"/>
           <w:lang w:eastAsia="es-MX"/>
         </w:rPr>
-        <w:t>("\</w:t>
+        <w:t>(</w:t>
+      </w:r>
+      <w:proofErr w:type="gramEnd"/>
+      <w:r>
+        <w:rPr>
+          <w:rFonts w:ascii="Consolas" w:eastAsia="Times New Roman" w:hAnsi="Consolas" w:cs="Courier New"/>
+          <w:b/>
+          <w:bCs/>
+          <w:color w:val="000000" w:themeColor="text1"/>
+          <w:sz w:val="20"/>
+          <w:szCs w:val="20"/>
+          <w:lang w:eastAsia="es-MX"/>
+        </w:rPr>
+        <w:t>"\</w:t>
       </w:r>
       <w:proofErr w:type="spellStart"/>
       <w:r>
@@ -22700,7 +24229,33 @@
           <w:szCs w:val="20"/>
           <w:lang w:val="en-US" w:eastAsia="es-MX"/>
         </w:rPr>
-        <w:t>=0;i&lt;5;i++)</w:t>
+        <w:t>=</w:t>
+      </w:r>
+      <w:proofErr w:type="gramStart"/>
+      <w:r>
+        <w:rPr>
+          <w:rFonts w:ascii="Consolas" w:eastAsia="Times New Roman" w:hAnsi="Consolas" w:cs="Courier New"/>
+          <w:b/>
+          <w:bCs/>
+          <w:color w:val="000000" w:themeColor="text1"/>
+          <w:sz w:val="20"/>
+          <w:szCs w:val="20"/>
+          <w:lang w:val="en-US" w:eastAsia="es-MX"/>
+        </w:rPr>
+        <w:t>0;i</w:t>
+      </w:r>
+      <w:proofErr w:type="gramEnd"/>
+      <w:r>
+        <w:rPr>
+          <w:rFonts w:ascii="Consolas" w:eastAsia="Times New Roman" w:hAnsi="Consolas" w:cs="Courier New"/>
+          <w:b/>
+          <w:bCs/>
+          <w:color w:val="000000" w:themeColor="text1"/>
+          <w:sz w:val="20"/>
+          <w:szCs w:val="20"/>
+          <w:lang w:val="en-US" w:eastAsia="es-MX"/>
+        </w:rPr>
+        <w:t>&lt;5;i++)</w:t>
       </w:r>
     </w:p>
     <w:p>
@@ -22843,7 +24398,20 @@
           <w:szCs w:val="20"/>
           <w:lang w:val="en-US" w:eastAsia="es-MX"/>
         </w:rPr>
-        <w:t>(%d): %d\n",</w:t>
+        <w:t>(%d): %d\n</w:t>
+      </w:r>
+      <w:proofErr w:type="gramStart"/>
+      <w:r>
+        <w:rPr>
+          <w:rFonts w:ascii="Consolas" w:eastAsia="Times New Roman" w:hAnsi="Consolas" w:cs="Courier New"/>
+          <w:b/>
+          <w:bCs/>
+          <w:color w:val="000000" w:themeColor="text1"/>
+          <w:sz w:val="20"/>
+          <w:szCs w:val="20"/>
+          <w:lang w:val="en-US" w:eastAsia="es-MX"/>
+        </w:rPr>
+        <w:t>",</w:t>
       </w:r>
       <w:proofErr w:type="spellStart"/>
       <w:r>
@@ -22859,6 +24427,7 @@
         <w:t>getpid</w:t>
       </w:r>
       <w:proofErr w:type="spellEnd"/>
+      <w:proofErr w:type="gramEnd"/>
       <w:r>
         <w:rPr>
           <w:rFonts w:ascii="Consolas" w:eastAsia="Times New Roman" w:hAnsi="Consolas" w:cs="Courier New"/>
@@ -22943,6 +24512,7 @@
         <w:t xml:space="preserve">      </w:t>
       </w:r>
       <w:proofErr w:type="spellStart"/>
+      <w:proofErr w:type="gramStart"/>
       <w:r>
         <w:rPr>
           <w:rFonts w:ascii="Consolas" w:eastAsia="Times New Roman" w:hAnsi="Consolas" w:cs="Courier New"/>
@@ -22966,7 +24536,20 @@
           <w:szCs w:val="20"/>
           <w:lang w:eastAsia="es-MX"/>
         </w:rPr>
-        <w:t>(1);</w:t>
+        <w:t>(</w:t>
+      </w:r>
+      <w:proofErr w:type="gramEnd"/>
+      <w:r>
+        <w:rPr>
+          <w:rFonts w:ascii="Consolas" w:eastAsia="Times New Roman" w:hAnsi="Consolas" w:cs="Courier New"/>
+          <w:b/>
+          <w:bCs/>
+          <w:color w:val="000000" w:themeColor="text1"/>
+          <w:sz w:val="20"/>
+          <w:szCs w:val="20"/>
+          <w:lang w:eastAsia="es-MX"/>
+        </w:rPr>
+        <w:t>1);</w:t>
       </w:r>
     </w:p>
     <w:p>
@@ -23348,6 +24931,7 @@
         <w:t xml:space="preserve">   </w:t>
       </w:r>
       <w:proofErr w:type="spellStart"/>
+      <w:proofErr w:type="gramStart"/>
       <w:r>
         <w:rPr>
           <w:rFonts w:ascii="Consolas" w:eastAsia="Times New Roman" w:hAnsi="Consolas" w:cs="Courier New"/>
@@ -23371,7 +24955,20 @@
           <w:szCs w:val="20"/>
           <w:lang w:eastAsia="es-MX"/>
         </w:rPr>
-        <w:t>("\</w:t>
+        <w:t>(</w:t>
+      </w:r>
+      <w:proofErr w:type="gramEnd"/>
+      <w:r>
+        <w:rPr>
+          <w:rFonts w:ascii="Consolas" w:eastAsia="Times New Roman" w:hAnsi="Consolas" w:cs="Courier New"/>
+          <w:b/>
+          <w:bCs/>
+          <w:color w:val="000000" w:themeColor="text1"/>
+          <w:sz w:val="20"/>
+          <w:szCs w:val="20"/>
+          <w:lang w:eastAsia="es-MX"/>
+        </w:rPr>
+        <w:t>"\</w:t>
       </w:r>
       <w:proofErr w:type="spellStart"/>
       <w:r>
@@ -23558,7 +25155,33 @@
           <w:szCs w:val="20"/>
           <w:lang w:val="en-US" w:eastAsia="es-MX"/>
         </w:rPr>
-        <w:t>=0;i&lt;7;i++)</w:t>
+        <w:t>=</w:t>
+      </w:r>
+      <w:proofErr w:type="gramStart"/>
+      <w:r>
+        <w:rPr>
+          <w:rFonts w:ascii="Consolas" w:eastAsia="Times New Roman" w:hAnsi="Consolas" w:cs="Courier New"/>
+          <w:b/>
+          <w:bCs/>
+          <w:color w:val="000000" w:themeColor="text1"/>
+          <w:sz w:val="20"/>
+          <w:szCs w:val="20"/>
+          <w:lang w:val="en-US" w:eastAsia="es-MX"/>
+        </w:rPr>
+        <w:t>0;i</w:t>
+      </w:r>
+      <w:proofErr w:type="gramEnd"/>
+      <w:r>
+        <w:rPr>
+          <w:rFonts w:ascii="Consolas" w:eastAsia="Times New Roman" w:hAnsi="Consolas" w:cs="Courier New"/>
+          <w:b/>
+          <w:bCs/>
+          <w:color w:val="000000" w:themeColor="text1"/>
+          <w:sz w:val="20"/>
+          <w:szCs w:val="20"/>
+          <w:lang w:val="en-US" w:eastAsia="es-MX"/>
+        </w:rPr>
+        <w:t>&lt;7;i++)</w:t>
       </w:r>
     </w:p>
     <w:p>
@@ -23700,7 +25323,20 @@
           <w:szCs w:val="20"/>
           <w:lang w:val="en-US" w:eastAsia="es-MX"/>
         </w:rPr>
-        <w:t>(%d): %d\n",</w:t>
+        <w:t>(%d): %d\n</w:t>
+      </w:r>
+      <w:proofErr w:type="gramStart"/>
+      <w:r>
+        <w:rPr>
+          <w:rFonts w:ascii="Consolas" w:eastAsia="Times New Roman" w:hAnsi="Consolas" w:cs="Courier New"/>
+          <w:b/>
+          <w:bCs/>
+          <w:color w:val="000000" w:themeColor="text1"/>
+          <w:sz w:val="20"/>
+          <w:szCs w:val="20"/>
+          <w:lang w:val="en-US" w:eastAsia="es-MX"/>
+        </w:rPr>
+        <w:t>",</w:t>
       </w:r>
       <w:proofErr w:type="spellStart"/>
       <w:r>
@@ -23716,6 +25352,7 @@
         <w:t>getpid</w:t>
       </w:r>
       <w:proofErr w:type="spellEnd"/>
+      <w:proofErr w:type="gramEnd"/>
       <w:r>
         <w:rPr>
           <w:rFonts w:ascii="Consolas" w:eastAsia="Times New Roman" w:hAnsi="Consolas" w:cs="Courier New"/>
@@ -23797,7 +25434,33 @@
           <w:szCs w:val="20"/>
           <w:lang w:val="en-US" w:eastAsia="es-MX"/>
         </w:rPr>
-        <w:t xml:space="preserve">      sleep(1);</w:t>
+        <w:t xml:space="preserve">      </w:t>
+      </w:r>
+      <w:proofErr w:type="gramStart"/>
+      <w:r>
+        <w:rPr>
+          <w:rFonts w:ascii="Consolas" w:eastAsia="Times New Roman" w:hAnsi="Consolas" w:cs="Courier New"/>
+          <w:b/>
+          <w:bCs/>
+          <w:color w:val="000000" w:themeColor="text1"/>
+          <w:sz w:val="20"/>
+          <w:szCs w:val="20"/>
+          <w:lang w:val="en-US" w:eastAsia="es-MX"/>
+        </w:rPr>
+        <w:t>sleep(</w:t>
+      </w:r>
+      <w:proofErr w:type="gramEnd"/>
+      <w:r>
+        <w:rPr>
+          <w:rFonts w:ascii="Consolas" w:eastAsia="Times New Roman" w:hAnsi="Consolas" w:cs="Courier New"/>
+          <w:b/>
+          <w:bCs/>
+          <w:color w:val="000000" w:themeColor="text1"/>
+          <w:sz w:val="20"/>
+          <w:szCs w:val="20"/>
+          <w:lang w:val="en-US" w:eastAsia="es-MX"/>
+        </w:rPr>
+        <w:t>1);</w:t>
       </w:r>
     </w:p>
     <w:p>
@@ -23965,7 +25628,33 @@
           <w:szCs w:val="20"/>
           <w:lang w:val="en-US" w:eastAsia="es-MX"/>
         </w:rPr>
-        <w:t>int main()</w:t>
+        <w:t xml:space="preserve">int </w:t>
+      </w:r>
+      <w:proofErr w:type="gramStart"/>
+      <w:r>
+        <w:rPr>
+          <w:rFonts w:ascii="Consolas" w:eastAsia="Times New Roman" w:hAnsi="Consolas" w:cs="Courier New"/>
+          <w:b/>
+          <w:bCs/>
+          <w:color w:val="000000" w:themeColor="text1"/>
+          <w:sz w:val="20"/>
+          <w:szCs w:val="20"/>
+          <w:lang w:val="en-US" w:eastAsia="es-MX"/>
+        </w:rPr>
+        <w:t>main(</w:t>
+      </w:r>
+      <w:proofErr w:type="gramEnd"/>
+      <w:r>
+        <w:rPr>
+          <w:rFonts w:ascii="Consolas" w:eastAsia="Times New Roman" w:hAnsi="Consolas" w:cs="Courier New"/>
+          <w:b/>
+          <w:bCs/>
+          <w:color w:val="000000" w:themeColor="text1"/>
+          <w:sz w:val="20"/>
+          <w:szCs w:val="20"/>
+          <w:lang w:val="en-US" w:eastAsia="es-MX"/>
+        </w:rPr>
+        <w:t>)</w:t>
       </w:r>
     </w:p>
     <w:p>
@@ -24100,7 +25789,33 @@
           <w:szCs w:val="20"/>
           <w:lang w:val="en-US" w:eastAsia="es-MX"/>
         </w:rPr>
-        <w:t xml:space="preserve">   int PID,PID2;</w:t>
+        <w:t xml:space="preserve">   int </w:t>
+      </w:r>
+      <w:proofErr w:type="gramStart"/>
+      <w:r>
+        <w:rPr>
+          <w:rFonts w:ascii="Consolas" w:eastAsia="Times New Roman" w:hAnsi="Consolas" w:cs="Courier New"/>
+          <w:b/>
+          <w:bCs/>
+          <w:color w:val="000000" w:themeColor="text1"/>
+          <w:sz w:val="20"/>
+          <w:szCs w:val="20"/>
+          <w:lang w:val="en-US" w:eastAsia="es-MX"/>
+        </w:rPr>
+        <w:t>PID,PID</w:t>
+      </w:r>
+      <w:proofErr w:type="gramEnd"/>
+      <w:r>
+        <w:rPr>
+          <w:rFonts w:ascii="Consolas" w:eastAsia="Times New Roman" w:hAnsi="Consolas" w:cs="Courier New"/>
+          <w:b/>
+          <w:bCs/>
+          <w:color w:val="000000" w:themeColor="text1"/>
+          <w:sz w:val="20"/>
+          <w:szCs w:val="20"/>
+          <w:lang w:val="en-US" w:eastAsia="es-MX"/>
+        </w:rPr>
+        <w:t>2;</w:t>
       </w:r>
     </w:p>
     <w:p>
@@ -24410,7 +26125,33 @@
           <w:szCs w:val="20"/>
           <w:lang w:eastAsia="es-MX"/>
         </w:rPr>
-        <w:t xml:space="preserve"> llave1,llave2,llave3;</w:t>
+        <w:t xml:space="preserve"> llave</w:t>
+      </w:r>
+      <w:proofErr w:type="gramStart"/>
+      <w:r>
+        <w:rPr>
+          <w:rFonts w:ascii="Consolas" w:eastAsia="Times New Roman" w:hAnsi="Consolas" w:cs="Courier New"/>
+          <w:b/>
+          <w:bCs/>
+          <w:color w:val="000000" w:themeColor="text1"/>
+          <w:sz w:val="20"/>
+          <w:szCs w:val="20"/>
+          <w:lang w:eastAsia="es-MX"/>
+        </w:rPr>
+        <w:t>1,llave</w:t>
+      </w:r>
+      <w:proofErr w:type="gramEnd"/>
+      <w:r>
+        <w:rPr>
+          <w:rFonts w:ascii="Consolas" w:eastAsia="Times New Roman" w:hAnsi="Consolas" w:cs="Courier New"/>
+          <w:b/>
+          <w:bCs/>
+          <w:color w:val="000000" w:themeColor="text1"/>
+          <w:sz w:val="20"/>
+          <w:szCs w:val="20"/>
+          <w:lang w:eastAsia="es-MX"/>
+        </w:rPr>
+        <w:t>2,llave3;</w:t>
       </w:r>
     </w:p>
     <w:p>
@@ -25009,7 +26750,33 @@
           <w:szCs w:val="20"/>
           <w:lang w:val="en-US" w:eastAsia="es-MX"/>
         </w:rPr>
-        <w:t>(llave3,sizeof(int),IPC_CREAT|0600);</w:t>
+        <w:t>(llave</w:t>
+      </w:r>
+      <w:proofErr w:type="gramStart"/>
+      <w:r>
+        <w:rPr>
+          <w:rFonts w:ascii="Consolas" w:eastAsia="Times New Roman" w:hAnsi="Consolas" w:cs="Courier New"/>
+          <w:b/>
+          <w:bCs/>
+          <w:color w:val="000000" w:themeColor="text1"/>
+          <w:sz w:val="20"/>
+          <w:szCs w:val="20"/>
+          <w:lang w:val="en-US" w:eastAsia="es-MX"/>
+        </w:rPr>
+        <w:t>3,sizeof</w:t>
+      </w:r>
+      <w:proofErr w:type="gramEnd"/>
+      <w:r>
+        <w:rPr>
+          <w:rFonts w:ascii="Consolas" w:eastAsia="Times New Roman" w:hAnsi="Consolas" w:cs="Courier New"/>
+          <w:b/>
+          <w:bCs/>
+          <w:color w:val="000000" w:themeColor="text1"/>
+          <w:sz w:val="20"/>
+          <w:szCs w:val="20"/>
+          <w:lang w:val="en-US" w:eastAsia="es-MX"/>
+        </w:rPr>
+        <w:t>(int),IPC_CREAT|0600);</w:t>
       </w:r>
     </w:p>
     <w:p>
@@ -25563,8 +27330,22 @@
           <w:szCs w:val="20"/>
           <w:lang w:val="en-US" w:eastAsia="es-MX"/>
         </w:rPr>
-        <w:t xml:space="preserve">         up(proceso1);</w:t>
-      </w:r>
+        <w:t xml:space="preserve">         up(proceso1</w:t>
+      </w:r>
+      <w:proofErr w:type="gramStart"/>
+      <w:r>
+        <w:rPr>
+          <w:rFonts w:ascii="Consolas" w:eastAsia="Times New Roman" w:hAnsi="Consolas" w:cs="Courier New"/>
+          <w:b/>
+          <w:bCs/>
+          <w:color w:val="000000" w:themeColor="text1"/>
+          <w:sz w:val="20"/>
+          <w:szCs w:val="20"/>
+          <w:lang w:val="en-US" w:eastAsia="es-MX"/>
+        </w:rPr>
+        <w:t>);</w:t>
+      </w:r>
+      <w:proofErr w:type="gramEnd"/>
     </w:p>
     <w:p>
       <w:pPr>
@@ -25814,8 +27595,22 @@
           <w:szCs w:val="20"/>
           <w:lang w:val="en-US" w:eastAsia="es-MX"/>
         </w:rPr>
-        <w:t xml:space="preserve">               down(proceso1);</w:t>
-      </w:r>
+        <w:t xml:space="preserve">               down(proceso1</w:t>
+      </w:r>
+      <w:proofErr w:type="gramStart"/>
+      <w:r>
+        <w:rPr>
+          <w:rFonts w:ascii="Consolas" w:eastAsia="Times New Roman" w:hAnsi="Consolas" w:cs="Courier New"/>
+          <w:b/>
+          <w:bCs/>
+          <w:color w:val="000000" w:themeColor="text1"/>
+          <w:sz w:val="20"/>
+          <w:szCs w:val="20"/>
+          <w:lang w:val="en-US" w:eastAsia="es-MX"/>
+        </w:rPr>
+        <w:t>);</w:t>
+      </w:r>
+      <w:proofErr w:type="gramEnd"/>
     </w:p>
     <w:p>
       <w:pPr>
@@ -25885,8 +27680,22 @@
           <w:szCs w:val="20"/>
           <w:lang w:val="en-US" w:eastAsia="es-MX"/>
         </w:rPr>
-        <w:t>==2);</w:t>
-      </w:r>
+        <w:t>==2</w:t>
+      </w:r>
+      <w:proofErr w:type="gramStart"/>
+      <w:r>
+        <w:rPr>
+          <w:rFonts w:ascii="Consolas" w:eastAsia="Times New Roman" w:hAnsi="Consolas" w:cs="Courier New"/>
+          <w:b/>
+          <w:bCs/>
+          <w:color w:val="000000" w:themeColor="text1"/>
+          <w:sz w:val="20"/>
+          <w:szCs w:val="20"/>
+          <w:lang w:val="en-US" w:eastAsia="es-MX"/>
+        </w:rPr>
+        <w:t>);</w:t>
+      </w:r>
+      <w:proofErr w:type="gramEnd"/>
     </w:p>
     <w:p>
       <w:pPr>
@@ -25930,8 +27739,22 @@
           <w:szCs w:val="20"/>
           <w:lang w:val="en-US" w:eastAsia="es-MX"/>
         </w:rPr>
-        <w:t xml:space="preserve">               up(proceso1);</w:t>
-      </w:r>
+        <w:t xml:space="preserve">               up(proceso1</w:t>
+      </w:r>
+      <w:proofErr w:type="gramStart"/>
+      <w:r>
+        <w:rPr>
+          <w:rFonts w:ascii="Consolas" w:eastAsia="Times New Roman" w:hAnsi="Consolas" w:cs="Courier New"/>
+          <w:b/>
+          <w:bCs/>
+          <w:color w:val="000000" w:themeColor="text1"/>
+          <w:sz w:val="20"/>
+          <w:szCs w:val="20"/>
+          <w:lang w:val="en-US" w:eastAsia="es-MX"/>
+        </w:rPr>
+        <w:t>);</w:t>
+      </w:r>
+      <w:proofErr w:type="gramEnd"/>
     </w:p>
     <w:p>
       <w:pPr>
@@ -26068,6 +27891,7 @@
         <w:t xml:space="preserve">         PID=</w:t>
       </w:r>
       <w:proofErr w:type="spellStart"/>
+      <w:proofErr w:type="gramStart"/>
       <w:r>
         <w:rPr>
           <w:rFonts w:ascii="Consolas" w:eastAsia="Times New Roman" w:hAnsi="Consolas" w:cs="Courier New"/>
@@ -26091,7 +27915,20 @@
           <w:szCs w:val="20"/>
           <w:lang w:val="en-US" w:eastAsia="es-MX"/>
         </w:rPr>
-        <w:t>();</w:t>
+        <w:t>(</w:t>
+      </w:r>
+      <w:proofErr w:type="gramEnd"/>
+      <w:r>
+        <w:rPr>
+          <w:rFonts w:ascii="Consolas" w:eastAsia="Times New Roman" w:hAnsi="Consolas" w:cs="Courier New"/>
+          <w:b/>
+          <w:bCs/>
+          <w:color w:val="000000" w:themeColor="text1"/>
+          <w:sz w:val="20"/>
+          <w:szCs w:val="20"/>
+          <w:lang w:val="en-US" w:eastAsia="es-MX"/>
+        </w:rPr>
+        <w:t>);</w:t>
       </w:r>
     </w:p>
     <w:p>
@@ -26139,6 +27976,7 @@
         <w:t xml:space="preserve">         </w:t>
       </w:r>
       <w:proofErr w:type="spellStart"/>
+      <w:proofErr w:type="gramStart"/>
       <w:r>
         <w:rPr>
           <w:rFonts w:ascii="Consolas" w:eastAsia="Times New Roman" w:hAnsi="Consolas" w:cs="Courier New"/>
@@ -26162,7 +28000,20 @@
           <w:szCs w:val="20"/>
           <w:lang w:val="en-US" w:eastAsia="es-MX"/>
         </w:rPr>
-        <w:t>(PID);</w:t>
+        <w:t>(</w:t>
+      </w:r>
+      <w:proofErr w:type="gramEnd"/>
+      <w:r>
+        <w:rPr>
+          <w:rFonts w:ascii="Consolas" w:eastAsia="Times New Roman" w:hAnsi="Consolas" w:cs="Courier New"/>
+          <w:b/>
+          <w:bCs/>
+          <w:color w:val="000000" w:themeColor="text1"/>
+          <w:sz w:val="20"/>
+          <w:szCs w:val="20"/>
+          <w:lang w:val="en-US" w:eastAsia="es-MX"/>
+        </w:rPr>
+        <w:t>PID);</w:t>
       </w:r>
     </w:p>
     <w:p>
@@ -26234,8 +28085,22 @@
           <w:szCs w:val="20"/>
           <w:lang w:val="en-US" w:eastAsia="es-MX"/>
         </w:rPr>
-        <w:t>=2;</w:t>
-      </w:r>
+        <w:t>=</w:t>
+      </w:r>
+      <w:proofErr w:type="gramStart"/>
+      <w:r>
+        <w:rPr>
+          <w:rFonts w:ascii="Consolas" w:eastAsia="Times New Roman" w:hAnsi="Consolas" w:cs="Courier New"/>
+          <w:b/>
+          <w:bCs/>
+          <w:color w:val="000000" w:themeColor="text1"/>
+          <w:sz w:val="20"/>
+          <w:szCs w:val="20"/>
+          <w:lang w:val="en-US" w:eastAsia="es-MX"/>
+        </w:rPr>
+        <w:t>2;</w:t>
+      </w:r>
+      <w:proofErr w:type="gramEnd"/>
     </w:p>
     <w:p>
       <w:pPr>
@@ -26279,8 +28144,22 @@
           <w:szCs w:val="20"/>
           <w:lang w:val="en-US" w:eastAsia="es-MX"/>
         </w:rPr>
-        <w:t xml:space="preserve">         down(proceso1);</w:t>
-      </w:r>
+        <w:t xml:space="preserve">         down(proceso1</w:t>
+      </w:r>
+      <w:proofErr w:type="gramStart"/>
+      <w:r>
+        <w:rPr>
+          <w:rFonts w:ascii="Consolas" w:eastAsia="Times New Roman" w:hAnsi="Consolas" w:cs="Courier New"/>
+          <w:b/>
+          <w:bCs/>
+          <w:color w:val="000000" w:themeColor="text1"/>
+          <w:sz w:val="20"/>
+          <w:szCs w:val="20"/>
+          <w:lang w:val="en-US" w:eastAsia="es-MX"/>
+        </w:rPr>
+        <w:t>);</w:t>
+      </w:r>
+      <w:proofErr w:type="gramEnd"/>
     </w:p>
     <w:p>
       <w:pPr>
@@ -26327,6 +28206,7 @@
         <w:t xml:space="preserve">         </w:t>
       </w:r>
       <w:proofErr w:type="spellStart"/>
+      <w:proofErr w:type="gramStart"/>
       <w:r>
         <w:rPr>
           <w:rFonts w:ascii="Consolas" w:eastAsia="Times New Roman" w:hAnsi="Consolas" w:cs="Courier New"/>
@@ -26350,7 +28230,20 @@
           <w:szCs w:val="20"/>
           <w:lang w:val="en-US" w:eastAsia="es-MX"/>
         </w:rPr>
-        <w:t>(PID);</w:t>
+        <w:t>(</w:t>
+      </w:r>
+      <w:proofErr w:type="gramEnd"/>
+      <w:r>
+        <w:rPr>
+          <w:rFonts w:ascii="Consolas" w:eastAsia="Times New Roman" w:hAnsi="Consolas" w:cs="Courier New"/>
+          <w:b/>
+          <w:bCs/>
+          <w:color w:val="000000" w:themeColor="text1"/>
+          <w:sz w:val="20"/>
+          <w:szCs w:val="20"/>
+          <w:lang w:val="en-US" w:eastAsia="es-MX"/>
+        </w:rPr>
+        <w:t>PID);</w:t>
       </w:r>
     </w:p>
     <w:p>
@@ -26575,7 +28468,33 @@
           <w:szCs w:val="20"/>
           <w:lang w:val="en-US" w:eastAsia="es-MX"/>
         </w:rPr>
-        <w:t xml:space="preserve">      while(1)</w:t>
+        <w:t xml:space="preserve">      </w:t>
+      </w:r>
+      <w:proofErr w:type="gramStart"/>
+      <w:r>
+        <w:rPr>
+          <w:rFonts w:ascii="Consolas" w:eastAsia="Times New Roman" w:hAnsi="Consolas" w:cs="Courier New"/>
+          <w:b/>
+          <w:bCs/>
+          <w:color w:val="000000" w:themeColor="text1"/>
+          <w:sz w:val="20"/>
+          <w:szCs w:val="20"/>
+          <w:lang w:val="en-US" w:eastAsia="es-MX"/>
+        </w:rPr>
+        <w:t>while(</w:t>
+      </w:r>
+      <w:proofErr w:type="gramEnd"/>
+      <w:r>
+        <w:rPr>
+          <w:rFonts w:ascii="Consolas" w:eastAsia="Times New Roman" w:hAnsi="Consolas" w:cs="Courier New"/>
+          <w:b/>
+          <w:bCs/>
+          <w:color w:val="000000" w:themeColor="text1"/>
+          <w:sz w:val="20"/>
+          <w:szCs w:val="20"/>
+          <w:lang w:val="en-US" w:eastAsia="es-MX"/>
+        </w:rPr>
+        <w:t>1)</w:t>
       </w:r>
     </w:p>
     <w:p>
@@ -26665,8 +28584,22 @@
           <w:szCs w:val="20"/>
           <w:lang w:val="en-US" w:eastAsia="es-MX"/>
         </w:rPr>
-        <w:t xml:space="preserve">         up(proceso2);</w:t>
-      </w:r>
+        <w:t xml:space="preserve">         up(proceso2</w:t>
+      </w:r>
+      <w:proofErr w:type="gramStart"/>
+      <w:r>
+        <w:rPr>
+          <w:rFonts w:ascii="Consolas" w:eastAsia="Times New Roman" w:hAnsi="Consolas" w:cs="Courier New"/>
+          <w:b/>
+          <w:bCs/>
+          <w:color w:val="000000" w:themeColor="text1"/>
+          <w:sz w:val="20"/>
+          <w:szCs w:val="20"/>
+          <w:lang w:val="en-US" w:eastAsia="es-MX"/>
+        </w:rPr>
+        <w:t>);</w:t>
+      </w:r>
+      <w:proofErr w:type="gramEnd"/>
     </w:p>
     <w:p>
       <w:pPr>
@@ -26916,8 +28849,22 @@
           <w:szCs w:val="20"/>
           <w:lang w:val="en-US" w:eastAsia="es-MX"/>
         </w:rPr>
-        <w:t xml:space="preserve">               down(proceso2);</w:t>
-      </w:r>
+        <w:t xml:space="preserve">               down(proceso2</w:t>
+      </w:r>
+      <w:proofErr w:type="gramStart"/>
+      <w:r>
+        <w:rPr>
+          <w:rFonts w:ascii="Consolas" w:eastAsia="Times New Roman" w:hAnsi="Consolas" w:cs="Courier New"/>
+          <w:b/>
+          <w:bCs/>
+          <w:color w:val="000000" w:themeColor="text1"/>
+          <w:sz w:val="20"/>
+          <w:szCs w:val="20"/>
+          <w:lang w:val="en-US" w:eastAsia="es-MX"/>
+        </w:rPr>
+        <w:t>);</w:t>
+      </w:r>
+      <w:proofErr w:type="gramEnd"/>
     </w:p>
     <w:p>
       <w:pPr>
@@ -26987,8 +28934,22 @@
           <w:szCs w:val="20"/>
           <w:lang w:val="en-US" w:eastAsia="es-MX"/>
         </w:rPr>
-        <w:t>==1);</w:t>
-      </w:r>
+        <w:t>==1</w:t>
+      </w:r>
+      <w:proofErr w:type="gramStart"/>
+      <w:r>
+        <w:rPr>
+          <w:rFonts w:ascii="Consolas" w:eastAsia="Times New Roman" w:hAnsi="Consolas" w:cs="Courier New"/>
+          <w:b/>
+          <w:bCs/>
+          <w:color w:val="000000" w:themeColor="text1"/>
+          <w:sz w:val="20"/>
+          <w:szCs w:val="20"/>
+          <w:lang w:val="en-US" w:eastAsia="es-MX"/>
+        </w:rPr>
+        <w:t>);</w:t>
+      </w:r>
+      <w:proofErr w:type="gramEnd"/>
     </w:p>
     <w:p>
       <w:pPr>
@@ -27032,8 +28993,22 @@
           <w:szCs w:val="20"/>
           <w:lang w:val="en-US" w:eastAsia="es-MX"/>
         </w:rPr>
-        <w:t xml:space="preserve">               up(proceso2);</w:t>
-      </w:r>
+        <w:t xml:space="preserve">               up(proceso2</w:t>
+      </w:r>
+      <w:proofErr w:type="gramStart"/>
+      <w:r>
+        <w:rPr>
+          <w:rFonts w:ascii="Consolas" w:eastAsia="Times New Roman" w:hAnsi="Consolas" w:cs="Courier New"/>
+          <w:b/>
+          <w:bCs/>
+          <w:color w:val="000000" w:themeColor="text1"/>
+          <w:sz w:val="20"/>
+          <w:szCs w:val="20"/>
+          <w:lang w:val="en-US" w:eastAsia="es-MX"/>
+        </w:rPr>
+        <w:t>);</w:t>
+      </w:r>
+      <w:proofErr w:type="gramEnd"/>
     </w:p>
     <w:p>
       <w:pPr>
@@ -27170,6 +29145,7 @@
         <w:t xml:space="preserve">         PID2=</w:t>
       </w:r>
       <w:proofErr w:type="spellStart"/>
+      <w:proofErr w:type="gramStart"/>
       <w:r>
         <w:rPr>
           <w:rFonts w:ascii="Consolas" w:eastAsia="Times New Roman" w:hAnsi="Consolas" w:cs="Courier New"/>
@@ -27193,7 +29169,20 @@
           <w:szCs w:val="20"/>
           <w:lang w:val="en-US" w:eastAsia="es-MX"/>
         </w:rPr>
-        <w:t>();</w:t>
+        <w:t>(</w:t>
+      </w:r>
+      <w:proofErr w:type="gramEnd"/>
+      <w:r>
+        <w:rPr>
+          <w:rFonts w:ascii="Consolas" w:eastAsia="Times New Roman" w:hAnsi="Consolas" w:cs="Courier New"/>
+          <w:b/>
+          <w:bCs/>
+          <w:color w:val="000000" w:themeColor="text1"/>
+          <w:sz w:val="20"/>
+          <w:szCs w:val="20"/>
+          <w:lang w:val="en-US" w:eastAsia="es-MX"/>
+        </w:rPr>
+        <w:t>);</w:t>
       </w:r>
     </w:p>
     <w:p>
@@ -27241,6 +29230,7 @@
         <w:t xml:space="preserve">         </w:t>
       </w:r>
       <w:proofErr w:type="spellStart"/>
+      <w:proofErr w:type="gramStart"/>
       <w:r>
         <w:rPr>
           <w:rFonts w:ascii="Consolas" w:eastAsia="Times New Roman" w:hAnsi="Consolas" w:cs="Courier New"/>
@@ -27264,7 +29254,20 @@
           <w:szCs w:val="20"/>
           <w:lang w:val="en-US" w:eastAsia="es-MX"/>
         </w:rPr>
-        <w:t>(PID2);</w:t>
+        <w:t>(</w:t>
+      </w:r>
+      <w:proofErr w:type="gramEnd"/>
+      <w:r>
+        <w:rPr>
+          <w:rFonts w:ascii="Consolas" w:eastAsia="Times New Roman" w:hAnsi="Consolas" w:cs="Courier New"/>
+          <w:b/>
+          <w:bCs/>
+          <w:color w:val="000000" w:themeColor="text1"/>
+          <w:sz w:val="20"/>
+          <w:szCs w:val="20"/>
+          <w:lang w:val="en-US" w:eastAsia="es-MX"/>
+        </w:rPr>
+        <w:t>PID2);</w:t>
       </w:r>
     </w:p>
     <w:p>
@@ -27335,8 +29338,22 @@
           <w:szCs w:val="20"/>
           <w:lang w:val="en-US" w:eastAsia="es-MX"/>
         </w:rPr>
-        <w:t>=1;</w:t>
-      </w:r>
+        <w:t>=</w:t>
+      </w:r>
+      <w:proofErr w:type="gramStart"/>
+      <w:r>
+        <w:rPr>
+          <w:rFonts w:ascii="Consolas" w:eastAsia="Times New Roman" w:hAnsi="Consolas" w:cs="Courier New"/>
+          <w:b/>
+          <w:bCs/>
+          <w:color w:val="000000" w:themeColor="text1"/>
+          <w:sz w:val="20"/>
+          <w:szCs w:val="20"/>
+          <w:lang w:val="en-US" w:eastAsia="es-MX"/>
+        </w:rPr>
+        <w:t>1;</w:t>
+      </w:r>
+      <w:proofErr w:type="gramEnd"/>
     </w:p>
     <w:p>
       <w:pPr>
@@ -27380,8 +29397,22 @@
           <w:szCs w:val="20"/>
           <w:lang w:val="en-US" w:eastAsia="es-MX"/>
         </w:rPr>
-        <w:t xml:space="preserve">         down(proceso2);</w:t>
-      </w:r>
+        <w:t xml:space="preserve">         down(proceso2</w:t>
+      </w:r>
+      <w:proofErr w:type="gramStart"/>
+      <w:r>
+        <w:rPr>
+          <w:rFonts w:ascii="Consolas" w:eastAsia="Times New Roman" w:hAnsi="Consolas" w:cs="Courier New"/>
+          <w:b/>
+          <w:bCs/>
+          <w:color w:val="000000" w:themeColor="text1"/>
+          <w:sz w:val="20"/>
+          <w:szCs w:val="20"/>
+          <w:lang w:val="en-US" w:eastAsia="es-MX"/>
+        </w:rPr>
+        <w:t>);</w:t>
+      </w:r>
+      <w:proofErr w:type="gramEnd"/>
     </w:p>
     <w:p>
       <w:pPr>
@@ -27694,57 +29725,56 @@
       </w:r>
       <w:proofErr w:type="spellStart"/>
       <w:r>
-        <w:t>semaphore.h</w:t>
+        <w:t>semaphore.</w:t>
+      </w:r>
+      <w:proofErr w:type="gramStart"/>
+      <w:r>
+        <w:t>h</w:t>
       </w:r>
       <w:proofErr w:type="spellEnd"/>
+      <w:proofErr w:type="gramEnd"/>
       <w:r>
         <w:t xml:space="preserve"> pero se decidió hacer de la manera tradicional, posteriormente se crean los métodos para incrementar o disminuir el valor de los semáforos, gracias a que los semáforos que se van a crear son de tipo binario. Después se crean la región crítica y no critica de ambos procesos. Por </w:t>
       </w:r>
+      <w:r>
+        <w:t>último</w:t>
+      </w:r>
+      <w:r>
+        <w:t xml:space="preserve"> se crean los dos procesos un auxiliar para ver </w:t>
+      </w:r>
+      <w:r>
+        <w:t>cuál</w:t>
+      </w:r>
+      <w:r>
+        <w:t xml:space="preserve"> es el proceso favorecido y la memoria compartida tanto de los procesos como del auxiliar. </w:t>
+      </w:r>
+    </w:p>
+    <w:p>
+      <w:pPr>
+        <w:jc w:val="both"/>
+      </w:pPr>
+      <w:r>
+        <w:t xml:space="preserve">Al final simplemente se implementa el algoritmo de </w:t>
+      </w:r>
       <w:proofErr w:type="spellStart"/>
       <w:r>
-        <w:t>ultimo</w:t>
+        <w:t>dekker</w:t>
       </w:r>
       <w:proofErr w:type="spellEnd"/>
       <w:r>
-        <w:t xml:space="preserve"> se crean los dos procesos un auxiliar para ver </w:t>
+        <w:t xml:space="preserve">, mandando a llamar las funciones up como </w:t>
       </w:r>
       <w:proofErr w:type="spellStart"/>
       <w:r>
-        <w:t>cual</w:t>
+        <w:t>down</w:t>
       </w:r>
       <w:proofErr w:type="spellEnd"/>
       <w:r>
-        <w:t xml:space="preserve"> es el proceso favorecido y la memoria compartida tanto de los procesos como del auxiliar. </w:t>
-      </w:r>
-    </w:p>
-    <w:p>
-      <w:pPr>
-        <w:jc w:val="both"/>
-      </w:pPr>
-      <w:r>
-        <w:t xml:space="preserve">Al final simplemente se implementa el algoritmo de </w:t>
-      </w:r>
-      <w:proofErr w:type="spellStart"/>
-      <w:r>
-        <w:t>dekker</w:t>
-      </w:r>
-      <w:proofErr w:type="spellEnd"/>
-      <w:r>
-        <w:t xml:space="preserve">, mandando a llamar las funciones up como </w:t>
-      </w:r>
-      <w:proofErr w:type="spellStart"/>
-      <w:r>
-        <w:t>down</w:t>
-      </w:r>
-      <w:proofErr w:type="spellEnd"/>
-      <w:r>
         <w:t xml:space="preserve"> dependiendo de la acción que </w:t>
       </w:r>
-      <w:proofErr w:type="spellStart"/>
-      <w:r>
-        <w:t>este</w:t>
-      </w:r>
-      <w:proofErr w:type="spellEnd"/>
+      <w:r>
+        <w:t>esté</w:t>
+      </w:r>
       <w:r>
         <w:t xml:space="preserve"> realizando el proceso en ese momento. </w:t>
       </w:r>
@@ -27843,24 +29873,14 @@
       <w:r>
         <w:t xml:space="preserve">Ilustración </w:t>
       </w:r>
-      <w:r>
-        <w:fldChar w:fldCharType="begin"/>
-      </w:r>
-      <w:r>
-        <w:instrText xml:space="preserve"> SEQ Ilustración \* ARABIC </w:instrText>
-      </w:r>
-      <w:r>
-        <w:fldChar w:fldCharType="separate"/>
-      </w:r>
-      <w:r>
-        <w:rPr>
-          <w:noProof/>
-        </w:rPr>
-        <w:t>25</w:t>
-      </w:r>
-      <w:r>
-        <w:fldChar w:fldCharType="end"/>
-      </w:r>
+      <w:fldSimple w:instr=" SEQ Ilustración \* ARABIC ">
+        <w:r>
+          <w:rPr>
+            <w:noProof/>
+          </w:rPr>
+          <w:t>25</w:t>
+        </w:r>
+      </w:fldSimple>
       <w:r>
         <w:t xml:space="preserve"> Ejecución Programa44.c</w:t>
       </w:r>
@@ -28454,7 +30474,35 @@
         <w:rPr>
           <w:rFonts w:ascii="Times New Roman" w:hAnsi="Times New Roman" w:cs="Times New Roman"/>
         </w:rPr>
-        <w:t>Primero que nada cabe destacar, que en esta práctica se pudo entender de manera precisa realmente cómo funcionan los diversos mecanismos para la comunicación de los procesos con los cuales podemos jugar dentro de nuestro sistema operativo, siendo la parte esencial el trabajo influjo de información entre los mismos ya sea para proyectos pequeños o proyectos más ambiciosos. A decir verdad en un principio parecía bastante complicado, siendo que para mí era un tema bastante novedoso y desde mi perspectiva desafiante al ser un descubrimiento en mi aprendizaje como aspirante genere sistemas computacionales. La parte que más disfruta es que con esta práctica tuve la oportunidad de entender cómo funcionan los hilos, trabajar directamente en implementación también de un proyecto con el uso de memoria compartida y hasta cierto punto trabajar de cerca con los semáforos, pero con la finalidad de conseguir una gestión eficiente en los distintos problemas.</w:t>
+        <w:t xml:space="preserve">Primero que </w:t>
+      </w:r>
+      <w:proofErr w:type="gramStart"/>
+      <w:r>
+        <w:rPr>
+          <w:rFonts w:ascii="Times New Roman" w:hAnsi="Times New Roman" w:cs="Times New Roman"/>
+        </w:rPr>
+        <w:t>nada</w:t>
+      </w:r>
+      <w:proofErr w:type="gramEnd"/>
+      <w:r>
+        <w:rPr>
+          <w:rFonts w:ascii="Times New Roman" w:hAnsi="Times New Roman" w:cs="Times New Roman"/>
+        </w:rPr>
+        <w:t xml:space="preserve"> cabe destacar, que en esta práctica se pudo entender de manera precisa realmente cómo funcionan los diversos mecanismos para la comunicación de los procesos con los cuales podemos jugar dentro de nuestro sistema operativo, siendo la parte esencial el trabajo influjo de información entre los mismos ya sea para proyectos pequeños o proyectos más ambiciosos. A decir </w:t>
+      </w:r>
+      <w:proofErr w:type="gramStart"/>
+      <w:r>
+        <w:rPr>
+          <w:rFonts w:ascii="Times New Roman" w:hAnsi="Times New Roman" w:cs="Times New Roman"/>
+        </w:rPr>
+        <w:t>verdad</w:t>
+      </w:r>
+      <w:proofErr w:type="gramEnd"/>
+      <w:r>
+        <w:rPr>
+          <w:rFonts w:ascii="Times New Roman" w:hAnsi="Times New Roman" w:cs="Times New Roman"/>
+        </w:rPr>
+        <w:t xml:space="preserve"> en un principio parecía bastante complicado, siendo que para mí era un tema bastante novedoso y desde mi perspectiva desafiante al ser un descubrimiento en mi aprendizaje como aspirante genere sistemas computacionales. La parte que más disfruta es que con esta práctica tuve la oportunidad de entender cómo funcionan los hilos, trabajar directamente en implementación también de un proyecto con el uso de memoria compartida y hasta cierto punto trabajar de cerca con los semáforos, pero con la finalidad de conseguir una gestión eficiente en los distintos problemas.</w:t>
       </w:r>
     </w:p>
     <w:p>
@@ -28602,6 +30650,7 @@
     </w:p>
     <w:p>
       <w:pPr>
+        <w:jc w:val="both"/>
         <w:rPr>
           <w:rFonts w:ascii="Times New Roman" w:hAnsi="Times New Roman" w:cs="Times New Roman"/>
         </w:rPr>
@@ -28646,6 +30695,7 @@
     </w:p>
     <w:p>
       <w:pPr>
+        <w:jc w:val="both"/>
         <w:rPr>
           <w:rFonts w:ascii="Times New Roman" w:hAnsi="Times New Roman" w:cs="Times New Roman"/>
         </w:rPr>
@@ -28677,6 +30727,7 @@
     </w:p>
     <w:p>
       <w:pPr>
+        <w:jc w:val="both"/>
         <w:rPr>
           <w:rFonts w:ascii="Times New Roman" w:hAnsi="Times New Roman" w:cs="Times New Roman"/>
         </w:rPr>
@@ -28764,11 +30815,26 @@
         <w:rPr>
           <w:rFonts w:ascii="Times New Roman" w:hAnsi="Times New Roman" w:cs="Times New Roman"/>
         </w:rPr>
-        <w:t xml:space="preserve">, un ejemplo de esto fue el Programa43.c. </w:t>
-      </w:r>
-    </w:p>
-    <w:p>
-      <w:pPr>
+        <w:t>, un ejemplo de esto fue el Programa</w:t>
+      </w:r>
+      <w:proofErr w:type="gramStart"/>
+      <w:r>
+        <w:rPr>
+          <w:rFonts w:ascii="Times New Roman" w:hAnsi="Times New Roman" w:cs="Times New Roman"/>
+        </w:rPr>
+        <w:t>43.c.</w:t>
+      </w:r>
+      <w:proofErr w:type="gramEnd"/>
+      <w:r>
+        <w:rPr>
+          <w:rFonts w:ascii="Times New Roman" w:hAnsi="Times New Roman" w:cs="Times New Roman"/>
+        </w:rPr>
+        <w:t xml:space="preserve"> </w:t>
+      </w:r>
+    </w:p>
+    <w:p>
+      <w:pPr>
+        <w:jc w:val="both"/>
         <w:rPr>
           <w:rFonts w:ascii="Times New Roman" w:hAnsi="Times New Roman" w:cs="Times New Roman"/>
         </w:rPr>
@@ -28806,6 +30872,7 @@
     </w:p>
     <w:p>
       <w:pPr>
+        <w:jc w:val="both"/>
         <w:rPr>
           <w:rFonts w:ascii="Times New Roman" w:hAnsi="Times New Roman" w:cs="Times New Roman"/>
         </w:rPr>
@@ -28969,7 +31036,21 @@
         <w:rPr>
           <w:rFonts w:ascii="Times New Roman" w:hAnsi="Times New Roman" w:cs="Times New Roman"/>
         </w:rPr>
-        <w:t xml:space="preserve"> funcionan . </w:t>
+        <w:t xml:space="preserve"> </w:t>
+      </w:r>
+      <w:proofErr w:type="gramStart"/>
+      <w:r>
+        <w:rPr>
+          <w:rFonts w:ascii="Times New Roman" w:hAnsi="Times New Roman" w:cs="Times New Roman"/>
+        </w:rPr>
+        <w:t>funcionan .</w:t>
+      </w:r>
+      <w:proofErr w:type="gramEnd"/>
+      <w:r>
+        <w:rPr>
+          <w:rFonts w:ascii="Times New Roman" w:hAnsi="Times New Roman" w:cs="Times New Roman"/>
+        </w:rPr>
+        <w:t xml:space="preserve"> </w:t>
       </w:r>
       <w:r>
         <w:rPr>

</xml_diff>